<commit_message>
Just a word doc for tables
</commit_message>
<xml_diff>
--- a/DB-Tables.docx
+++ b/DB-Tables.docx
@@ -48,23 +48,47 @@
     <w:tbl>
       <w:tblPr>
         <w:tblStyle w:val="TableGrid"/>
-        <w:tblW w:w="0" w:type="auto"/>
+        <w:tblW w:w="9359" w:type="dxa"/>
         <w:tblLayout w:type="fixed"/>
         <w:tblLook w:val="04A0" w:firstRow="1" w:lastRow="0" w:firstColumn="1" w:lastColumn="0" w:noHBand="0" w:noVBand="1"/>
       </w:tblPr>
       <w:tblGrid>
-        <w:gridCol w:w="831"/>
-        <w:gridCol w:w="1003"/>
-        <w:gridCol w:w="1197"/>
-        <w:gridCol w:w="1554"/>
-        <w:gridCol w:w="755"/>
-        <w:gridCol w:w="171"/>
-        <w:gridCol w:w="3839"/>
+        <w:gridCol w:w="716"/>
+        <w:gridCol w:w="716"/>
+        <w:gridCol w:w="864"/>
+        <w:gridCol w:w="1031"/>
+        <w:gridCol w:w="1031"/>
+        <w:gridCol w:w="651"/>
+        <w:gridCol w:w="147"/>
+        <w:gridCol w:w="4203"/>
       </w:tblGrid>
       <w:tr>
-        <w:tc>
-          <w:tcPr>
-            <w:tcW w:w="831" w:type="dxa"/>
+        <w:trPr>
+          <w:trHeight w:val="300"/>
+        </w:trPr>
+        <w:tc>
+          <w:tcPr>
+            <w:tcW w:w="716" w:type="dxa"/>
+          </w:tcPr>
+          <w:p>
+            <w:pPr>
+              <w:rPr>
+                <w:b/>
+                <w:bCs/>
+              </w:rPr>
+            </w:pPr>
+            <w:r>
+              <w:rPr>
+                <w:b/>
+                <w:bCs/>
+              </w:rPr>
+              <w:t>category</w:t>
+            </w:r>
+          </w:p>
+        </w:tc>
+        <w:tc>
+          <w:tcPr>
+            <w:tcW w:w="716" w:type="dxa"/>
           </w:tcPr>
           <w:p>
             <w:pPr>
@@ -84,7 +108,7 @@
         </w:tc>
         <w:tc>
           <w:tcPr>
-            <w:tcW w:w="1003" w:type="dxa"/>
+            <w:tcW w:w="864" w:type="dxa"/>
           </w:tcPr>
           <w:p>
             <w:pPr>
@@ -104,7 +128,7 @@
         </w:tc>
         <w:tc>
           <w:tcPr>
-            <w:tcW w:w="1197" w:type="dxa"/>
+            <w:tcW w:w="1031" w:type="dxa"/>
           </w:tcPr>
           <w:p>
             <w:pPr>
@@ -124,27 +148,26 @@
         </w:tc>
         <w:tc>
           <w:tcPr>
-            <w:tcW w:w="1554" w:type="dxa"/>
-          </w:tcPr>
-          <w:p>
-            <w:pPr>
-              <w:rPr>
-                <w:b/>
-                <w:bCs/>
-              </w:rPr>
-            </w:pPr>
-            <w:r>
-              <w:rPr>
-                <w:b/>
-                <w:bCs/>
-              </w:rPr>
-              <w:t>category</w:t>
-            </w:r>
-          </w:p>
-        </w:tc>
-        <w:tc>
-          <w:tcPr>
-            <w:tcW w:w="755" w:type="dxa"/>
+            <w:tcW w:w="1031" w:type="dxa"/>
+          </w:tcPr>
+          <w:p>
+            <w:pPr>
+              <w:spacing w:after="120"/>
+              <w:jc w:val="both"/>
+            </w:pPr>
+            <w:r>
+              <w:rPr>
+                <w:rFonts w:ascii="Times New Roman" w:eastAsia="Times New Roman" w:hAnsi="Times New Roman" w:cs="Times New Roman"/>
+                <w:sz w:val="22"/>
+                <w:szCs w:val="22"/>
+              </w:rPr>
+              <w:t>Location</w:t>
+            </w:r>
+          </w:p>
+        </w:tc>
+        <w:tc>
+          <w:tcPr>
+            <w:tcW w:w="651" w:type="dxa"/>
           </w:tcPr>
           <w:p>
             <w:pPr>
@@ -164,7 +187,7 @@
         </w:tc>
         <w:tc>
           <w:tcPr>
-            <w:tcW w:w="4010" w:type="dxa"/>
+            <w:tcW w:w="4350" w:type="dxa"/>
             <w:gridSpan w:val="2"/>
           </w:tcPr>
           <w:p>
@@ -185,9 +208,22 @@
         </w:tc>
       </w:tr>
       <w:tr>
-        <w:tc>
-          <w:tcPr>
-            <w:tcW w:w="831" w:type="dxa"/>
+        <w:trPr>
+          <w:trHeight w:val="300"/>
+        </w:trPr>
+        <w:tc>
+          <w:tcPr>
+            <w:tcW w:w="716" w:type="dxa"/>
+          </w:tcPr>
+          <w:p>
+            <w:r>
+              <w:t>Artifact</w:t>
+            </w:r>
+          </w:p>
+        </w:tc>
+        <w:tc>
+          <w:tcPr>
+            <w:tcW w:w="716" w:type="dxa"/>
           </w:tcPr>
           <w:p>
             <w:pPr>
@@ -203,7 +239,7 @@
         </w:tc>
         <w:tc>
           <w:tcPr>
-            <w:tcW w:w="1003" w:type="dxa"/>
+            <w:tcW w:w="864" w:type="dxa"/>
           </w:tcPr>
           <w:p>
             <w:r>
@@ -213,7 +249,7 @@
         </w:tc>
         <w:tc>
           <w:tcPr>
-            <w:tcW w:w="1197" w:type="dxa"/>
+            <w:tcW w:w="1031" w:type="dxa"/>
           </w:tcPr>
           <w:p>
             <w:pPr>
@@ -229,17 +265,26 @@
         </w:tc>
         <w:tc>
           <w:tcPr>
-            <w:tcW w:w="1554" w:type="dxa"/>
-          </w:tcPr>
-          <w:p>
-            <w:r>
-              <w:t>Artifact</w:t>
-            </w:r>
-          </w:p>
-        </w:tc>
-        <w:tc>
-          <w:tcPr>
-            <w:tcW w:w="926" w:type="dxa"/>
+            <w:tcW w:w="1031" w:type="dxa"/>
+          </w:tcPr>
+          <w:p>
+            <w:pPr>
+              <w:spacing w:after="120"/>
+              <w:jc w:val="both"/>
+            </w:pPr>
+            <w:r>
+              <w:rPr>
+                <w:rFonts w:ascii="Times New Roman" w:eastAsia="Times New Roman" w:hAnsi="Times New Roman" w:cs="Times New Roman"/>
+                <w:sz w:val="22"/>
+                <w:szCs w:val="22"/>
+              </w:rPr>
+              <w:t>D3</w:t>
+            </w:r>
+          </w:p>
+        </w:tc>
+        <w:tc>
+          <w:tcPr>
+            <w:tcW w:w="798" w:type="dxa"/>
             <w:gridSpan w:val="2"/>
           </w:tcPr>
           <w:p>
@@ -250,7 +295,7 @@
         </w:tc>
         <w:tc>
           <w:tcPr>
-            <w:tcW w:w="3839" w:type="dxa"/>
+            <w:tcW w:w="4203" w:type="dxa"/>
           </w:tcPr>
           <w:p>
             <w:r>
@@ -260,9 +305,22 @@
         </w:tc>
       </w:tr>
       <w:tr>
-        <w:tc>
-          <w:tcPr>
-            <w:tcW w:w="831" w:type="dxa"/>
+        <w:trPr>
+          <w:trHeight w:val="300"/>
+        </w:trPr>
+        <w:tc>
+          <w:tcPr>
+            <w:tcW w:w="716" w:type="dxa"/>
+          </w:tcPr>
+          <w:p>
+            <w:r>
+              <w:t>Artifact</w:t>
+            </w:r>
+          </w:p>
+        </w:tc>
+        <w:tc>
+          <w:tcPr>
+            <w:tcW w:w="716" w:type="dxa"/>
           </w:tcPr>
           <w:p>
             <w:pPr>
@@ -278,7 +336,7 @@
         </w:tc>
         <w:tc>
           <w:tcPr>
-            <w:tcW w:w="1003" w:type="dxa"/>
+            <w:tcW w:w="864" w:type="dxa"/>
           </w:tcPr>
           <w:p>
             <w:r>
@@ -288,7 +346,7 @@
         </w:tc>
         <w:tc>
           <w:tcPr>
-            <w:tcW w:w="1197" w:type="dxa"/>
+            <w:tcW w:w="1031" w:type="dxa"/>
           </w:tcPr>
           <w:p>
             <w:pPr>
@@ -304,17 +362,26 @@
         </w:tc>
         <w:tc>
           <w:tcPr>
-            <w:tcW w:w="1554" w:type="dxa"/>
-          </w:tcPr>
-          <w:p>
-            <w:r>
-              <w:t>Artifact</w:t>
-            </w:r>
-          </w:p>
-        </w:tc>
-        <w:tc>
-          <w:tcPr>
-            <w:tcW w:w="926" w:type="dxa"/>
+            <w:tcW w:w="1031" w:type="dxa"/>
+          </w:tcPr>
+          <w:p>
+            <w:pPr>
+              <w:spacing w:after="120"/>
+              <w:jc w:val="both"/>
+            </w:pPr>
+            <w:r>
+              <w:rPr>
+                <w:rFonts w:ascii="Times New Roman" w:eastAsia="Times New Roman" w:hAnsi="Times New Roman" w:cs="Times New Roman"/>
+                <w:sz w:val="22"/>
+                <w:szCs w:val="22"/>
+              </w:rPr>
+              <w:t>D5</w:t>
+            </w:r>
+          </w:p>
+        </w:tc>
+        <w:tc>
+          <w:tcPr>
+            <w:tcW w:w="798" w:type="dxa"/>
             <w:gridSpan w:val="2"/>
           </w:tcPr>
           <w:p>
@@ -325,7 +392,7 @@
         </w:tc>
         <w:tc>
           <w:tcPr>
-            <w:tcW w:w="3839" w:type="dxa"/>
+            <w:tcW w:w="4203" w:type="dxa"/>
           </w:tcPr>
           <w:p>
             <w:r>
@@ -335,9 +402,22 @@
         </w:tc>
       </w:tr>
       <w:tr>
-        <w:tc>
-          <w:tcPr>
-            <w:tcW w:w="831" w:type="dxa"/>
+        <w:trPr>
+          <w:trHeight w:val="300"/>
+        </w:trPr>
+        <w:tc>
+          <w:tcPr>
+            <w:tcW w:w="716" w:type="dxa"/>
+          </w:tcPr>
+          <w:p>
+            <w:r>
+              <w:t>Artifact</w:t>
+            </w:r>
+          </w:p>
+        </w:tc>
+        <w:tc>
+          <w:tcPr>
+            <w:tcW w:w="716" w:type="dxa"/>
           </w:tcPr>
           <w:p>
             <w:pPr>
@@ -353,7 +433,7 @@
         </w:tc>
         <w:tc>
           <w:tcPr>
-            <w:tcW w:w="1003" w:type="dxa"/>
+            <w:tcW w:w="864" w:type="dxa"/>
           </w:tcPr>
           <w:p>
             <w:r>
@@ -363,7 +443,7 @@
         </w:tc>
         <w:tc>
           <w:tcPr>
-            <w:tcW w:w="1197" w:type="dxa"/>
+            <w:tcW w:w="1031" w:type="dxa"/>
           </w:tcPr>
           <w:p>
             <w:pPr>
@@ -379,17 +459,42 @@
         </w:tc>
         <w:tc>
           <w:tcPr>
-            <w:tcW w:w="1554" w:type="dxa"/>
-          </w:tcPr>
-          <w:p>
-            <w:r>
-              <w:t>Artifact</w:t>
-            </w:r>
-          </w:p>
-        </w:tc>
-        <w:tc>
-          <w:tcPr>
-            <w:tcW w:w="926" w:type="dxa"/>
+            <w:tcW w:w="1031" w:type="dxa"/>
+          </w:tcPr>
+          <w:p>
+            <w:pPr>
+              <w:spacing w:after="120"/>
+              <w:jc w:val="both"/>
+            </w:pPr>
+            <w:r>
+              <w:rPr>
+                <w:rFonts w:ascii="Times New Roman" w:eastAsia="Times New Roman" w:hAnsi="Times New Roman" w:cs="Times New Roman"/>
+                <w:sz w:val="22"/>
+                <w:szCs w:val="22"/>
+              </w:rPr>
+              <w:t>A3</w:t>
+            </w:r>
+            <w:r>
+              <w:rPr>
+                <w:rFonts w:ascii="Times New Roman" w:eastAsia="Times New Roman" w:hAnsi="Times New Roman" w:cs="Times New Roman"/>
+                <w:sz w:val="22"/>
+                <w:szCs w:val="22"/>
+              </w:rPr>
+              <w:t>,</w:t>
+            </w:r>
+            <w:r>
+              <w:rPr>
+                <w:rFonts w:ascii="Times New Roman" w:eastAsia="Times New Roman" w:hAnsi="Times New Roman" w:cs="Times New Roman"/>
+                <w:sz w:val="22"/>
+                <w:szCs w:val="22"/>
+              </w:rPr>
+              <w:t>F3</w:t>
+            </w:r>
+          </w:p>
+        </w:tc>
+        <w:tc>
+          <w:tcPr>
+            <w:tcW w:w="798" w:type="dxa"/>
             <w:gridSpan w:val="2"/>
           </w:tcPr>
           <w:p>
@@ -400,7 +505,7 @@
         </w:tc>
         <w:tc>
           <w:tcPr>
-            <w:tcW w:w="3839" w:type="dxa"/>
+            <w:tcW w:w="4203" w:type="dxa"/>
           </w:tcPr>
           <w:p>
             <w:r>
@@ -410,9 +515,22 @@
         </w:tc>
       </w:tr>
       <w:tr>
-        <w:tc>
-          <w:tcPr>
-            <w:tcW w:w="831" w:type="dxa"/>
+        <w:trPr>
+          <w:trHeight w:val="300"/>
+        </w:trPr>
+        <w:tc>
+          <w:tcPr>
+            <w:tcW w:w="716" w:type="dxa"/>
+          </w:tcPr>
+          <w:p>
+            <w:r>
+              <w:t>Artifact</w:t>
+            </w:r>
+          </w:p>
+        </w:tc>
+        <w:tc>
+          <w:tcPr>
+            <w:tcW w:w="716" w:type="dxa"/>
           </w:tcPr>
           <w:p>
             <w:pPr>
@@ -428,7 +546,7 @@
         </w:tc>
         <w:tc>
           <w:tcPr>
-            <w:tcW w:w="1003" w:type="dxa"/>
+            <w:tcW w:w="864" w:type="dxa"/>
           </w:tcPr>
           <w:p>
             <w:r>
@@ -438,7 +556,7 @@
         </w:tc>
         <w:tc>
           <w:tcPr>
-            <w:tcW w:w="1197" w:type="dxa"/>
+            <w:tcW w:w="1031" w:type="dxa"/>
           </w:tcPr>
           <w:p>
             <w:pPr>
@@ -454,17 +572,26 @@
         </w:tc>
         <w:tc>
           <w:tcPr>
-            <w:tcW w:w="1554" w:type="dxa"/>
-          </w:tcPr>
-          <w:p>
-            <w:r>
-              <w:t>Artifact</w:t>
-            </w:r>
-          </w:p>
-        </w:tc>
-        <w:tc>
-          <w:tcPr>
-            <w:tcW w:w="926" w:type="dxa"/>
+            <w:tcW w:w="1031" w:type="dxa"/>
+          </w:tcPr>
+          <w:p>
+            <w:pPr>
+              <w:spacing w:after="120"/>
+              <w:jc w:val="both"/>
+            </w:pPr>
+            <w:r>
+              <w:rPr>
+                <w:rFonts w:ascii="Times New Roman" w:eastAsia="Times New Roman" w:hAnsi="Times New Roman" w:cs="Times New Roman"/>
+                <w:sz w:val="22"/>
+                <w:szCs w:val="22"/>
+              </w:rPr>
+              <w:t>F1</w:t>
+            </w:r>
+          </w:p>
+        </w:tc>
+        <w:tc>
+          <w:tcPr>
+            <w:tcW w:w="798" w:type="dxa"/>
             <w:gridSpan w:val="2"/>
           </w:tcPr>
           <w:p>
@@ -475,7 +602,7 @@
         </w:tc>
         <w:tc>
           <w:tcPr>
-            <w:tcW w:w="3839" w:type="dxa"/>
+            <w:tcW w:w="4203" w:type="dxa"/>
           </w:tcPr>
           <w:p>
             <w:r>
@@ -485,9 +612,22 @@
         </w:tc>
       </w:tr>
       <w:tr>
-        <w:tc>
-          <w:tcPr>
-            <w:tcW w:w="831" w:type="dxa"/>
+        <w:trPr>
+          <w:trHeight w:val="300"/>
+        </w:trPr>
+        <w:tc>
+          <w:tcPr>
+            <w:tcW w:w="716" w:type="dxa"/>
+          </w:tcPr>
+          <w:p>
+            <w:r>
+              <w:t>Artifact</w:t>
+            </w:r>
+          </w:p>
+        </w:tc>
+        <w:tc>
+          <w:tcPr>
+            <w:tcW w:w="716" w:type="dxa"/>
           </w:tcPr>
           <w:p>
             <w:pPr>
@@ -503,7 +643,7 @@
         </w:tc>
         <w:tc>
           <w:tcPr>
-            <w:tcW w:w="1003" w:type="dxa"/>
+            <w:tcW w:w="864" w:type="dxa"/>
           </w:tcPr>
           <w:p>
             <w:r>
@@ -513,7 +653,7 @@
         </w:tc>
         <w:tc>
           <w:tcPr>
-            <w:tcW w:w="1197" w:type="dxa"/>
+            <w:tcW w:w="1031" w:type="dxa"/>
           </w:tcPr>
           <w:p>
             <w:pPr>
@@ -529,17 +669,42 @@
         </w:tc>
         <w:tc>
           <w:tcPr>
-            <w:tcW w:w="1554" w:type="dxa"/>
-          </w:tcPr>
-          <w:p>
-            <w:r>
-              <w:t>Artifact</w:t>
-            </w:r>
-          </w:p>
-        </w:tc>
-        <w:tc>
-          <w:tcPr>
-            <w:tcW w:w="926" w:type="dxa"/>
+            <w:tcW w:w="1031" w:type="dxa"/>
+          </w:tcPr>
+          <w:p>
+            <w:pPr>
+              <w:spacing w:after="120"/>
+              <w:jc w:val="both"/>
+            </w:pPr>
+            <w:r>
+              <w:rPr>
+                <w:rFonts w:ascii="Times New Roman" w:eastAsia="Times New Roman" w:hAnsi="Times New Roman" w:cs="Times New Roman"/>
+                <w:sz w:val="22"/>
+                <w:szCs w:val="22"/>
+              </w:rPr>
+              <w:t>F4</w:t>
+            </w:r>
+            <w:r>
+              <w:rPr>
+                <w:rFonts w:ascii="Times New Roman" w:eastAsia="Times New Roman" w:hAnsi="Times New Roman" w:cs="Times New Roman"/>
+                <w:sz w:val="22"/>
+                <w:szCs w:val="22"/>
+              </w:rPr>
+              <w:t>,</w:t>
+            </w:r>
+            <w:r>
+              <w:rPr>
+                <w:rFonts w:ascii="Times New Roman" w:eastAsia="Times New Roman" w:hAnsi="Times New Roman" w:cs="Times New Roman"/>
+                <w:sz w:val="22"/>
+                <w:szCs w:val="22"/>
+              </w:rPr>
+              <w:t>F5</w:t>
+            </w:r>
+          </w:p>
+        </w:tc>
+        <w:tc>
+          <w:tcPr>
+            <w:tcW w:w="798" w:type="dxa"/>
             <w:gridSpan w:val="2"/>
           </w:tcPr>
           <w:p>
@@ -550,7 +715,7 @@
         </w:tc>
         <w:tc>
           <w:tcPr>
-            <w:tcW w:w="3839" w:type="dxa"/>
+            <w:tcW w:w="4203" w:type="dxa"/>
           </w:tcPr>
           <w:p>
             <w:r>
@@ -560,9 +725,22 @@
         </w:tc>
       </w:tr>
       <w:tr>
-        <w:tc>
-          <w:tcPr>
-            <w:tcW w:w="831" w:type="dxa"/>
+        <w:trPr>
+          <w:trHeight w:val="300"/>
+        </w:trPr>
+        <w:tc>
+          <w:tcPr>
+            <w:tcW w:w="716" w:type="dxa"/>
+          </w:tcPr>
+          <w:p>
+            <w:r>
+              <w:t>Artifact</w:t>
+            </w:r>
+          </w:p>
+        </w:tc>
+        <w:tc>
+          <w:tcPr>
+            <w:tcW w:w="716" w:type="dxa"/>
           </w:tcPr>
           <w:p>
             <w:pPr>
@@ -578,7 +756,7 @@
         </w:tc>
         <w:tc>
           <w:tcPr>
-            <w:tcW w:w="1003" w:type="dxa"/>
+            <w:tcW w:w="864" w:type="dxa"/>
           </w:tcPr>
           <w:p>
             <w:r>
@@ -588,7 +766,7 @@
         </w:tc>
         <w:tc>
           <w:tcPr>
-            <w:tcW w:w="1197" w:type="dxa"/>
+            <w:tcW w:w="1031" w:type="dxa"/>
           </w:tcPr>
           <w:p>
             <w:r>
@@ -606,18 +784,26 @@
         </w:tc>
         <w:tc>
           <w:tcPr>
-            <w:tcW w:w="1554" w:type="dxa"/>
-          </w:tcPr>
-          <w:p>
-            <w:r>
-              <w:lastRenderedPageBreak/>
-              <w:t>Artifact</w:t>
-            </w:r>
-          </w:p>
-        </w:tc>
-        <w:tc>
-          <w:tcPr>
-            <w:tcW w:w="926" w:type="dxa"/>
+            <w:tcW w:w="1031" w:type="dxa"/>
+          </w:tcPr>
+          <w:p>
+            <w:pPr>
+              <w:spacing w:after="120"/>
+              <w:jc w:val="both"/>
+            </w:pPr>
+            <w:r>
+              <w:rPr>
+                <w:rFonts w:ascii="Times New Roman" w:eastAsia="Times New Roman" w:hAnsi="Times New Roman" w:cs="Times New Roman"/>
+                <w:sz w:val="22"/>
+                <w:szCs w:val="22"/>
+              </w:rPr>
+              <w:t>F5</w:t>
+            </w:r>
+          </w:p>
+        </w:tc>
+        <w:tc>
+          <w:tcPr>
+            <w:tcW w:w="798" w:type="dxa"/>
             <w:gridSpan w:val="2"/>
           </w:tcPr>
           <w:p>
@@ -628,7 +814,7 @@
         </w:tc>
         <w:tc>
           <w:tcPr>
-            <w:tcW w:w="3839" w:type="dxa"/>
+            <w:tcW w:w="4203" w:type="dxa"/>
           </w:tcPr>
           <w:p>
             <w:r>
@@ -638,9 +824,22 @@
         </w:tc>
       </w:tr>
       <w:tr>
-        <w:tc>
-          <w:tcPr>
-            <w:tcW w:w="831" w:type="dxa"/>
+        <w:trPr>
+          <w:trHeight w:val="300"/>
+        </w:trPr>
+        <w:tc>
+          <w:tcPr>
+            <w:tcW w:w="716" w:type="dxa"/>
+          </w:tcPr>
+          <w:p>
+            <w:r>
+              <w:t>Artifact</w:t>
+            </w:r>
+          </w:p>
+        </w:tc>
+        <w:tc>
+          <w:tcPr>
+            <w:tcW w:w="716" w:type="dxa"/>
           </w:tcPr>
           <w:p>
             <w:pPr>
@@ -656,7 +855,7 @@
         </w:tc>
         <w:tc>
           <w:tcPr>
-            <w:tcW w:w="1003" w:type="dxa"/>
+            <w:tcW w:w="864" w:type="dxa"/>
           </w:tcPr>
           <w:p>
             <w:r>
@@ -666,7 +865,7 @@
         </w:tc>
         <w:tc>
           <w:tcPr>
-            <w:tcW w:w="1197" w:type="dxa"/>
+            <w:tcW w:w="1031" w:type="dxa"/>
           </w:tcPr>
           <w:p>
             <w:r>
@@ -676,17 +875,26 @@
         </w:tc>
         <w:tc>
           <w:tcPr>
-            <w:tcW w:w="1554" w:type="dxa"/>
-          </w:tcPr>
-          <w:p>
-            <w:r>
-              <w:t>Artifact</w:t>
-            </w:r>
-          </w:p>
-        </w:tc>
-        <w:tc>
-          <w:tcPr>
-            <w:tcW w:w="926" w:type="dxa"/>
+            <w:tcW w:w="1031" w:type="dxa"/>
+          </w:tcPr>
+          <w:p>
+            <w:pPr>
+              <w:spacing w:after="120"/>
+              <w:jc w:val="both"/>
+            </w:pPr>
+            <w:r>
+              <w:rPr>
+                <w:rFonts w:ascii="Times New Roman" w:eastAsia="Times New Roman" w:hAnsi="Times New Roman" w:cs="Times New Roman"/>
+                <w:sz w:val="22"/>
+                <w:szCs w:val="22"/>
+              </w:rPr>
+              <w:t>F5</w:t>
+            </w:r>
+          </w:p>
+        </w:tc>
+        <w:tc>
+          <w:tcPr>
+            <w:tcW w:w="798" w:type="dxa"/>
             <w:gridSpan w:val="2"/>
           </w:tcPr>
           <w:p>
@@ -697,7 +905,7 @@
         </w:tc>
         <w:tc>
           <w:tcPr>
-            <w:tcW w:w="3839" w:type="dxa"/>
+            <w:tcW w:w="4203" w:type="dxa"/>
           </w:tcPr>
           <w:p>
             <w:r>
@@ -707,9 +915,22 @@
         </w:tc>
       </w:tr>
       <w:tr>
-        <w:tc>
-          <w:tcPr>
-            <w:tcW w:w="831" w:type="dxa"/>
+        <w:trPr>
+          <w:trHeight w:val="300"/>
+        </w:trPr>
+        <w:tc>
+          <w:tcPr>
+            <w:tcW w:w="716" w:type="dxa"/>
+          </w:tcPr>
+          <w:p>
+            <w:r>
+              <w:t>Artifact</w:t>
+            </w:r>
+          </w:p>
+        </w:tc>
+        <w:tc>
+          <w:tcPr>
+            <w:tcW w:w="716" w:type="dxa"/>
           </w:tcPr>
           <w:p>
             <w:r>
@@ -719,7 +940,7 @@
         </w:tc>
         <w:tc>
           <w:tcPr>
-            <w:tcW w:w="1003" w:type="dxa"/>
+            <w:tcW w:w="864" w:type="dxa"/>
           </w:tcPr>
           <w:p>
             <w:r>
@@ -729,7 +950,7 @@
         </w:tc>
         <w:tc>
           <w:tcPr>
-            <w:tcW w:w="1197" w:type="dxa"/>
+            <w:tcW w:w="1031" w:type="dxa"/>
           </w:tcPr>
           <w:p>
             <w:pPr>
@@ -742,17 +963,26 @@
         </w:tc>
         <w:tc>
           <w:tcPr>
-            <w:tcW w:w="1554" w:type="dxa"/>
-          </w:tcPr>
-          <w:p>
-            <w:r>
-              <w:t>Artifact</w:t>
-            </w:r>
-          </w:p>
-        </w:tc>
-        <w:tc>
-          <w:tcPr>
-            <w:tcW w:w="926" w:type="dxa"/>
+            <w:tcW w:w="1031" w:type="dxa"/>
+          </w:tcPr>
+          <w:p>
+            <w:pPr>
+              <w:spacing w:after="120" w:line="257" w:lineRule="auto"/>
+              <w:jc w:val="both"/>
+            </w:pPr>
+            <w:r>
+              <w:rPr>
+                <w:rFonts w:ascii="Times New Roman" w:eastAsia="Times New Roman" w:hAnsi="Times New Roman" w:cs="Times New Roman"/>
+                <w:sz w:val="22"/>
+                <w:szCs w:val="22"/>
+              </w:rPr>
+              <w:t>F5</w:t>
+            </w:r>
+          </w:p>
+        </w:tc>
+        <w:tc>
+          <w:tcPr>
+            <w:tcW w:w="798" w:type="dxa"/>
             <w:gridSpan w:val="2"/>
           </w:tcPr>
           <w:p>
@@ -763,7 +993,7 @@
         </w:tc>
         <w:tc>
           <w:tcPr>
-            <w:tcW w:w="3839" w:type="dxa"/>
+            <w:tcW w:w="4203" w:type="dxa"/>
           </w:tcPr>
           <w:p>
             <w:r>
@@ -773,9 +1003,22 @@
         </w:tc>
       </w:tr>
       <w:tr>
-        <w:tc>
-          <w:tcPr>
-            <w:tcW w:w="831" w:type="dxa"/>
+        <w:trPr>
+          <w:trHeight w:val="300"/>
+        </w:trPr>
+        <w:tc>
+          <w:tcPr>
+            <w:tcW w:w="716" w:type="dxa"/>
+          </w:tcPr>
+          <w:p>
+            <w:r>
+              <w:t>Artifact</w:t>
+            </w:r>
+          </w:p>
+        </w:tc>
+        <w:tc>
+          <w:tcPr>
+            <w:tcW w:w="716" w:type="dxa"/>
           </w:tcPr>
           <w:p>
             <w:r>
@@ -785,7 +1028,7 @@
         </w:tc>
         <w:tc>
           <w:tcPr>
-            <w:tcW w:w="1003" w:type="dxa"/>
+            <w:tcW w:w="864" w:type="dxa"/>
           </w:tcPr>
           <w:p>
             <w:r>
@@ -795,7 +1038,7 @@
         </w:tc>
         <w:tc>
           <w:tcPr>
-            <w:tcW w:w="1197" w:type="dxa"/>
+            <w:tcW w:w="1031" w:type="dxa"/>
           </w:tcPr>
           <w:p>
             <w:pPr>
@@ -811,17 +1054,26 @@
         </w:tc>
         <w:tc>
           <w:tcPr>
-            <w:tcW w:w="1554" w:type="dxa"/>
-          </w:tcPr>
-          <w:p>
-            <w:r>
-              <w:t>Artifact</w:t>
-            </w:r>
-          </w:p>
-        </w:tc>
-        <w:tc>
-          <w:tcPr>
-            <w:tcW w:w="926" w:type="dxa"/>
+            <w:tcW w:w="1031" w:type="dxa"/>
+          </w:tcPr>
+          <w:p>
+            <w:pPr>
+              <w:spacing w:after="120"/>
+              <w:jc w:val="both"/>
+            </w:pPr>
+            <w:r>
+              <w:rPr>
+                <w:rFonts w:ascii="Times New Roman" w:eastAsia="Times New Roman" w:hAnsi="Times New Roman" w:cs="Times New Roman"/>
+                <w:sz w:val="22"/>
+                <w:szCs w:val="22"/>
+              </w:rPr>
+              <w:t>F5</w:t>
+            </w:r>
+          </w:p>
+        </w:tc>
+        <w:tc>
+          <w:tcPr>
+            <w:tcW w:w="798" w:type="dxa"/>
             <w:gridSpan w:val="2"/>
           </w:tcPr>
           <w:p>
@@ -832,7 +1084,7 @@
         </w:tc>
         <w:tc>
           <w:tcPr>
-            <w:tcW w:w="3839" w:type="dxa"/>
+            <w:tcW w:w="4203" w:type="dxa"/>
           </w:tcPr>
           <w:p>
             <w:r>
@@ -842,9 +1094,22 @@
         </w:tc>
       </w:tr>
       <w:tr>
-        <w:tc>
-          <w:tcPr>
-            <w:tcW w:w="831" w:type="dxa"/>
+        <w:trPr>
+          <w:trHeight w:val="300"/>
+        </w:trPr>
+        <w:tc>
+          <w:tcPr>
+            <w:tcW w:w="716" w:type="dxa"/>
+          </w:tcPr>
+          <w:p>
+            <w:r>
+              <w:t>Artifact</w:t>
+            </w:r>
+          </w:p>
+        </w:tc>
+        <w:tc>
+          <w:tcPr>
+            <w:tcW w:w="716" w:type="dxa"/>
           </w:tcPr>
           <w:p>
             <w:r>
@@ -854,7 +1119,7 @@
         </w:tc>
         <w:tc>
           <w:tcPr>
-            <w:tcW w:w="1003" w:type="dxa"/>
+            <w:tcW w:w="864" w:type="dxa"/>
           </w:tcPr>
           <w:p>
             <w:r>
@@ -864,7 +1129,7 @@
         </w:tc>
         <w:tc>
           <w:tcPr>
-            <w:tcW w:w="1197" w:type="dxa"/>
+            <w:tcW w:w="1031" w:type="dxa"/>
           </w:tcPr>
           <w:p>
             <w:pPr>
@@ -880,17 +1145,26 @@
         </w:tc>
         <w:tc>
           <w:tcPr>
-            <w:tcW w:w="1554" w:type="dxa"/>
-          </w:tcPr>
-          <w:p>
-            <w:r>
-              <w:t>Artifact</w:t>
-            </w:r>
-          </w:p>
-        </w:tc>
-        <w:tc>
-          <w:tcPr>
-            <w:tcW w:w="926" w:type="dxa"/>
+            <w:tcW w:w="1031" w:type="dxa"/>
+          </w:tcPr>
+          <w:p>
+            <w:pPr>
+              <w:spacing w:after="120"/>
+              <w:jc w:val="both"/>
+            </w:pPr>
+            <w:r>
+              <w:rPr>
+                <w:rFonts w:ascii="Times New Roman" w:eastAsia="Times New Roman" w:hAnsi="Times New Roman" w:cs="Times New Roman"/>
+                <w:sz w:val="22"/>
+                <w:szCs w:val="22"/>
+              </w:rPr>
+              <w:t>Crafted using, I08, I09, I10, and I11</w:t>
+            </w:r>
+          </w:p>
+        </w:tc>
+        <w:tc>
+          <w:tcPr>
+            <w:tcW w:w="798" w:type="dxa"/>
             <w:gridSpan w:val="2"/>
           </w:tcPr>
           <w:p>
@@ -901,7 +1175,7 @@
         </w:tc>
         <w:tc>
           <w:tcPr>
-            <w:tcW w:w="3839" w:type="dxa"/>
+            <w:tcW w:w="4203" w:type="dxa"/>
           </w:tcPr>
           <w:p>
             <w:r>
@@ -911,9 +1185,22 @@
         </w:tc>
       </w:tr>
       <w:tr>
-        <w:tc>
-          <w:tcPr>
-            <w:tcW w:w="831" w:type="dxa"/>
+        <w:trPr>
+          <w:trHeight w:val="300"/>
+        </w:trPr>
+        <w:tc>
+          <w:tcPr>
+            <w:tcW w:w="716" w:type="dxa"/>
+          </w:tcPr>
+          <w:p>
+            <w:r>
+              <w:t>Consumable</w:t>
+            </w:r>
+          </w:p>
+        </w:tc>
+        <w:tc>
+          <w:tcPr>
+            <w:tcW w:w="716" w:type="dxa"/>
           </w:tcPr>
           <w:p>
             <w:r>
@@ -923,7 +1210,7 @@
         </w:tc>
         <w:tc>
           <w:tcPr>
-            <w:tcW w:w="1003" w:type="dxa"/>
+            <w:tcW w:w="864" w:type="dxa"/>
           </w:tcPr>
           <w:p>
             <w:r>
@@ -933,7 +1220,7 @@
         </w:tc>
         <w:tc>
           <w:tcPr>
-            <w:tcW w:w="1197" w:type="dxa"/>
+            <w:tcW w:w="1031" w:type="dxa"/>
           </w:tcPr>
           <w:p>
             <w:pPr>
@@ -949,17 +1236,26 @@
         </w:tc>
         <w:tc>
           <w:tcPr>
-            <w:tcW w:w="1554" w:type="dxa"/>
-          </w:tcPr>
-          <w:p>
-            <w:r>
-              <w:t>Consumable</w:t>
-            </w:r>
-          </w:p>
-        </w:tc>
-        <w:tc>
-          <w:tcPr>
-            <w:tcW w:w="926" w:type="dxa"/>
+            <w:tcW w:w="1031" w:type="dxa"/>
+          </w:tcPr>
+          <w:p>
+            <w:pPr>
+              <w:spacing w:after="120"/>
+              <w:jc w:val="both"/>
+            </w:pPr>
+            <w:r>
+              <w:rPr>
+                <w:rFonts w:ascii="Times New Roman" w:eastAsia="Times New Roman" w:hAnsi="Times New Roman" w:cs="Times New Roman"/>
+                <w:sz w:val="22"/>
+                <w:szCs w:val="22"/>
+              </w:rPr>
+              <w:t>B3/C2</w:t>
+            </w:r>
+          </w:p>
+        </w:tc>
+        <w:tc>
+          <w:tcPr>
+            <w:tcW w:w="798" w:type="dxa"/>
             <w:gridSpan w:val="2"/>
           </w:tcPr>
           <w:p>
@@ -970,7 +1266,7 @@
         </w:tc>
         <w:tc>
           <w:tcPr>
-            <w:tcW w:w="3839" w:type="dxa"/>
+            <w:tcW w:w="4203" w:type="dxa"/>
           </w:tcPr>
           <w:p>
             <w:r>
@@ -980,9 +1276,22 @@
         </w:tc>
       </w:tr>
       <w:tr>
-        <w:tc>
-          <w:tcPr>
-            <w:tcW w:w="831" w:type="dxa"/>
+        <w:trPr>
+          <w:trHeight w:val="300"/>
+        </w:trPr>
+        <w:tc>
+          <w:tcPr>
+            <w:tcW w:w="716" w:type="dxa"/>
+          </w:tcPr>
+          <w:p>
+            <w:r>
+              <w:t>Material</w:t>
+            </w:r>
+          </w:p>
+        </w:tc>
+        <w:tc>
+          <w:tcPr>
+            <w:tcW w:w="716" w:type="dxa"/>
           </w:tcPr>
           <w:p>
             <w:r>
@@ -995,7 +1304,7 @@
         </w:tc>
         <w:tc>
           <w:tcPr>
-            <w:tcW w:w="1003" w:type="dxa"/>
+            <w:tcW w:w="864" w:type="dxa"/>
           </w:tcPr>
           <w:p>
             <w:r>
@@ -1005,7 +1314,7 @@
         </w:tc>
         <w:tc>
           <w:tcPr>
-            <w:tcW w:w="1197" w:type="dxa"/>
+            <w:tcW w:w="1031" w:type="dxa"/>
           </w:tcPr>
           <w:p>
             <w:pPr>
@@ -1021,17 +1330,26 @@
         </w:tc>
         <w:tc>
           <w:tcPr>
-            <w:tcW w:w="1554" w:type="dxa"/>
-          </w:tcPr>
-          <w:p>
-            <w:r>
-              <w:t>Material</w:t>
-            </w:r>
-          </w:p>
-        </w:tc>
-        <w:tc>
-          <w:tcPr>
-            <w:tcW w:w="926" w:type="dxa"/>
+            <w:tcW w:w="1031" w:type="dxa"/>
+          </w:tcPr>
+          <w:p>
+            <w:pPr>
+              <w:spacing w:after="120"/>
+              <w:jc w:val="both"/>
+            </w:pPr>
+            <w:r>
+              <w:rPr>
+                <w:rFonts w:ascii="Times New Roman" w:eastAsia="Times New Roman" w:hAnsi="Times New Roman" w:cs="Times New Roman"/>
+                <w:sz w:val="22"/>
+                <w:szCs w:val="22"/>
+              </w:rPr>
+              <w:t>B3/D4</w:t>
+            </w:r>
+          </w:p>
+        </w:tc>
+        <w:tc>
+          <w:tcPr>
+            <w:tcW w:w="798" w:type="dxa"/>
             <w:gridSpan w:val="2"/>
           </w:tcPr>
           <w:p>
@@ -1042,7 +1360,7 @@
         </w:tc>
         <w:tc>
           <w:tcPr>
-            <w:tcW w:w="3839" w:type="dxa"/>
+            <w:tcW w:w="4203" w:type="dxa"/>
           </w:tcPr>
           <w:p>
             <w:r>
@@ -1052,9 +1370,22 @@
         </w:tc>
       </w:tr>
       <w:tr>
-        <w:tc>
-          <w:tcPr>
-            <w:tcW w:w="831" w:type="dxa"/>
+        <w:trPr>
+          <w:trHeight w:val="300"/>
+        </w:trPr>
+        <w:tc>
+          <w:tcPr>
+            <w:tcW w:w="716" w:type="dxa"/>
+          </w:tcPr>
+          <w:p>
+            <w:r>
+              <w:t>Material</w:t>
+            </w:r>
+          </w:p>
+        </w:tc>
+        <w:tc>
+          <w:tcPr>
+            <w:tcW w:w="716" w:type="dxa"/>
           </w:tcPr>
           <w:p>
             <w:r>
@@ -1067,7 +1398,7 @@
         </w:tc>
         <w:tc>
           <w:tcPr>
-            <w:tcW w:w="1003" w:type="dxa"/>
+            <w:tcW w:w="864" w:type="dxa"/>
           </w:tcPr>
           <w:p>
             <w:r>
@@ -1077,7 +1408,7 @@
         </w:tc>
         <w:tc>
           <w:tcPr>
-            <w:tcW w:w="1197" w:type="dxa"/>
+            <w:tcW w:w="1031" w:type="dxa"/>
           </w:tcPr>
           <w:p>
             <w:pPr>
@@ -1093,17 +1424,40 @@
         </w:tc>
         <w:tc>
           <w:tcPr>
-            <w:tcW w:w="1554" w:type="dxa"/>
-          </w:tcPr>
-          <w:p>
-            <w:r>
-              <w:t>Material</w:t>
-            </w:r>
-          </w:p>
-        </w:tc>
-        <w:tc>
-          <w:tcPr>
-            <w:tcW w:w="926" w:type="dxa"/>
+            <w:tcW w:w="1031" w:type="dxa"/>
+          </w:tcPr>
+          <w:p>
+            <w:pPr>
+              <w:spacing w:after="120"/>
+              <w:jc w:val="both"/>
+            </w:pPr>
+            <w:r>
+              <w:rPr>
+                <w:rFonts w:ascii="Times New Roman" w:eastAsia="Times New Roman" w:hAnsi="Times New Roman" w:cs="Times New Roman"/>
+                <w:sz w:val="22"/>
+                <w:szCs w:val="22"/>
+              </w:rPr>
+              <w:t>On Crabs and Panthers</w:t>
+            </w:r>
+          </w:p>
+          <w:p>
+            <w:pPr>
+              <w:spacing w:after="120"/>
+              <w:jc w:val="both"/>
+            </w:pPr>
+            <w:r>
+              <w:rPr>
+                <w:rFonts w:ascii="Times New Roman" w:eastAsia="Times New Roman" w:hAnsi="Times New Roman" w:cs="Times New Roman"/>
+                <w:sz w:val="22"/>
+                <w:szCs w:val="22"/>
+              </w:rPr>
+              <w:t>A2/D4</w:t>
+            </w:r>
+          </w:p>
+        </w:tc>
+        <w:tc>
+          <w:tcPr>
+            <w:tcW w:w="798" w:type="dxa"/>
             <w:gridSpan w:val="2"/>
           </w:tcPr>
           <w:p>
@@ -1114,7 +1468,7 @@
         </w:tc>
         <w:tc>
           <w:tcPr>
-            <w:tcW w:w="3839" w:type="dxa"/>
+            <w:tcW w:w="4203" w:type="dxa"/>
           </w:tcPr>
           <w:p>
             <w:r>
@@ -1124,9 +1478,18 @@
         </w:tc>
       </w:tr>
       <w:tr>
-        <w:tc>
-          <w:tcPr>
-            <w:tcW w:w="831" w:type="dxa"/>
+        <w:trPr>
+          <w:trHeight w:val="300"/>
+        </w:trPr>
+        <w:tc>
+          <w:tcPr>
+            <w:tcW w:w="716" w:type="dxa"/>
+          </w:tcPr>
+          <w:p/>
+        </w:tc>
+        <w:tc>
+          <w:tcPr>
+            <w:tcW w:w="716" w:type="dxa"/>
           </w:tcPr>
           <w:p>
             <w:r>
@@ -1139,7 +1502,7 @@
         </w:tc>
         <w:tc>
           <w:tcPr>
-            <w:tcW w:w="1003" w:type="dxa"/>
+            <w:tcW w:w="864" w:type="dxa"/>
           </w:tcPr>
           <w:p>
             <w:r>
@@ -1149,38 +1512,56 @@
         </w:tc>
         <w:tc>
           <w:tcPr>
-            <w:tcW w:w="1197" w:type="dxa"/>
-          </w:tcPr>
-          <w:p>
-            <w:pPr>
-              <w:rPr>
-                <w:b/>
-                <w:bCs/>
-              </w:rPr>
-            </w:pPr>
-            <w:r>
-              <w:t xml:space="preserve">Shell from the Giant </w:t>
-            </w:r>
-            <w:r>
-              <w:lastRenderedPageBreak/>
-              <w:t>Crab, could be useful to craft armor.</w:t>
-            </w:r>
-          </w:p>
-        </w:tc>
-        <w:tc>
-          <w:tcPr>
-            <w:tcW w:w="1554" w:type="dxa"/>
-          </w:tcPr>
-          <w:p>
-            <w:r>
-              <w:lastRenderedPageBreak/>
-              <w:t>Material</w:t>
-            </w:r>
-          </w:p>
-        </w:tc>
-        <w:tc>
-          <w:tcPr>
-            <w:tcW w:w="926" w:type="dxa"/>
+            <w:tcW w:w="1031" w:type="dxa"/>
+          </w:tcPr>
+          <w:p>
+            <w:pPr>
+              <w:rPr>
+                <w:b/>
+                <w:bCs/>
+              </w:rPr>
+            </w:pPr>
+            <w:r>
+              <w:t>Shell from the Giant Crab, could be useful to craft armor.</w:t>
+            </w:r>
+          </w:p>
+        </w:tc>
+        <w:tc>
+          <w:tcPr>
+            <w:tcW w:w="1031" w:type="dxa"/>
+          </w:tcPr>
+          <w:p>
+            <w:pPr>
+              <w:spacing w:after="120"/>
+              <w:jc w:val="both"/>
+            </w:pPr>
+            <w:r>
+              <w:rPr>
+                <w:rFonts w:ascii="Times New Roman" w:eastAsia="Times New Roman" w:hAnsi="Times New Roman" w:cs="Times New Roman"/>
+                <w:sz w:val="22"/>
+                <w:szCs w:val="22"/>
+              </w:rPr>
+              <w:t>On Giant Crabs</w:t>
+            </w:r>
+          </w:p>
+          <w:p>
+            <w:pPr>
+              <w:spacing w:after="120"/>
+              <w:jc w:val="both"/>
+            </w:pPr>
+            <w:r>
+              <w:rPr>
+                <w:rFonts w:ascii="Times New Roman" w:eastAsia="Times New Roman" w:hAnsi="Times New Roman" w:cs="Times New Roman"/>
+                <w:sz w:val="22"/>
+                <w:szCs w:val="22"/>
+              </w:rPr>
+              <w:t>A2</w:t>
+            </w:r>
+          </w:p>
+        </w:tc>
+        <w:tc>
+          <w:tcPr>
+            <w:tcW w:w="798" w:type="dxa"/>
             <w:gridSpan w:val="2"/>
           </w:tcPr>
           <w:p>
@@ -1191,7 +1572,7 @@
         </w:tc>
         <w:tc>
           <w:tcPr>
-            <w:tcW w:w="3839" w:type="dxa"/>
+            <w:tcW w:w="4203" w:type="dxa"/>
           </w:tcPr>
           <w:p>
             <w:r>
@@ -1201,9 +1582,18 @@
         </w:tc>
       </w:tr>
       <w:tr>
-        <w:tc>
-          <w:tcPr>
-            <w:tcW w:w="831" w:type="dxa"/>
+        <w:trPr>
+          <w:trHeight w:val="300"/>
+        </w:trPr>
+        <w:tc>
+          <w:tcPr>
+            <w:tcW w:w="716" w:type="dxa"/>
+          </w:tcPr>
+          <w:p/>
+        </w:tc>
+        <w:tc>
+          <w:tcPr>
+            <w:tcW w:w="716" w:type="dxa"/>
           </w:tcPr>
           <w:p>
             <w:r>
@@ -1216,7 +1606,7 @@
         </w:tc>
         <w:tc>
           <w:tcPr>
-            <w:tcW w:w="1003" w:type="dxa"/>
+            <w:tcW w:w="864" w:type="dxa"/>
           </w:tcPr>
           <w:p>
             <w:r>
@@ -1226,7 +1616,7 @@
         </w:tc>
         <w:tc>
           <w:tcPr>
-            <w:tcW w:w="1197" w:type="dxa"/>
+            <w:tcW w:w="1031" w:type="dxa"/>
           </w:tcPr>
           <w:p>
             <w:pPr>
@@ -1242,17 +1632,40 @@
         </w:tc>
         <w:tc>
           <w:tcPr>
-            <w:tcW w:w="1554" w:type="dxa"/>
-          </w:tcPr>
-          <w:p>
-            <w:r>
-              <w:t>Material</w:t>
-            </w:r>
-          </w:p>
-        </w:tc>
-        <w:tc>
-          <w:tcPr>
-            <w:tcW w:w="926" w:type="dxa"/>
+            <w:tcW w:w="1031" w:type="dxa"/>
+          </w:tcPr>
+          <w:p>
+            <w:pPr>
+              <w:spacing w:after="120"/>
+              <w:jc w:val="both"/>
+            </w:pPr>
+            <w:r>
+              <w:rPr>
+                <w:rFonts w:ascii="Times New Roman" w:eastAsia="Times New Roman" w:hAnsi="Times New Roman" w:cs="Times New Roman"/>
+                <w:sz w:val="22"/>
+                <w:szCs w:val="22"/>
+              </w:rPr>
+              <w:t>On Venomous snakes</w:t>
+            </w:r>
+          </w:p>
+          <w:p>
+            <w:pPr>
+              <w:spacing w:after="120"/>
+              <w:jc w:val="both"/>
+            </w:pPr>
+            <w:r>
+              <w:rPr>
+                <w:rFonts w:ascii="Times New Roman" w:eastAsia="Times New Roman" w:hAnsi="Times New Roman" w:cs="Times New Roman"/>
+                <w:sz w:val="22"/>
+                <w:szCs w:val="22"/>
+              </w:rPr>
+              <w:t>C2</w:t>
+            </w:r>
+          </w:p>
+        </w:tc>
+        <w:tc>
+          <w:tcPr>
+            <w:tcW w:w="798" w:type="dxa"/>
             <w:gridSpan w:val="2"/>
           </w:tcPr>
           <w:p>
@@ -1263,7 +1676,7 @@
         </w:tc>
         <w:tc>
           <w:tcPr>
-            <w:tcW w:w="3839" w:type="dxa"/>
+            <w:tcW w:w="4203" w:type="dxa"/>
           </w:tcPr>
           <w:p>
             <w:r>
@@ -1273,9 +1686,18 @@
         </w:tc>
       </w:tr>
       <w:tr>
-        <w:tc>
-          <w:tcPr>
-            <w:tcW w:w="831" w:type="dxa"/>
+        <w:trPr>
+          <w:trHeight w:val="300"/>
+        </w:trPr>
+        <w:tc>
+          <w:tcPr>
+            <w:tcW w:w="716" w:type="dxa"/>
+          </w:tcPr>
+          <w:p/>
+        </w:tc>
+        <w:tc>
+          <w:tcPr>
+            <w:tcW w:w="716" w:type="dxa"/>
           </w:tcPr>
           <w:p>
             <w:r>
@@ -1288,7 +1710,7 @@
         </w:tc>
         <w:tc>
           <w:tcPr>
-            <w:tcW w:w="1003" w:type="dxa"/>
+            <w:tcW w:w="864" w:type="dxa"/>
           </w:tcPr>
           <w:p>
             <w:r>
@@ -1298,7 +1720,7 @@
         </w:tc>
         <w:tc>
           <w:tcPr>
-            <w:tcW w:w="1197" w:type="dxa"/>
+            <w:tcW w:w="1031" w:type="dxa"/>
           </w:tcPr>
           <w:p>
             <w:pPr>
@@ -1314,17 +1736,40 @@
         </w:tc>
         <w:tc>
           <w:tcPr>
-            <w:tcW w:w="1554" w:type="dxa"/>
-          </w:tcPr>
-          <w:p>
-            <w:r>
-              <w:t>Material</w:t>
-            </w:r>
-          </w:p>
-        </w:tc>
-        <w:tc>
-          <w:tcPr>
-            <w:tcW w:w="926" w:type="dxa"/>
+            <w:tcW w:w="1031" w:type="dxa"/>
+          </w:tcPr>
+          <w:p>
+            <w:pPr>
+              <w:spacing w:after="120"/>
+              <w:jc w:val="both"/>
+            </w:pPr>
+            <w:r>
+              <w:rPr>
+                <w:rFonts w:ascii="Times New Roman" w:eastAsia="Times New Roman" w:hAnsi="Times New Roman" w:cs="Times New Roman"/>
+                <w:sz w:val="22"/>
+                <w:szCs w:val="22"/>
+              </w:rPr>
+              <w:t>On Bats</w:t>
+            </w:r>
+          </w:p>
+          <w:p>
+            <w:pPr>
+              <w:spacing w:after="120"/>
+              <w:jc w:val="both"/>
+            </w:pPr>
+            <w:r>
+              <w:rPr>
+                <w:rFonts w:ascii="Times New Roman" w:eastAsia="Times New Roman" w:hAnsi="Times New Roman" w:cs="Times New Roman"/>
+                <w:sz w:val="22"/>
+                <w:szCs w:val="22"/>
+              </w:rPr>
+              <w:t>C3</w:t>
+            </w:r>
+          </w:p>
+        </w:tc>
+        <w:tc>
+          <w:tcPr>
+            <w:tcW w:w="798" w:type="dxa"/>
             <w:gridSpan w:val="2"/>
           </w:tcPr>
           <w:p>
@@ -1335,7 +1780,7 @@
         </w:tc>
         <w:tc>
           <w:tcPr>
-            <w:tcW w:w="3839" w:type="dxa"/>
+            <w:tcW w:w="4203" w:type="dxa"/>
           </w:tcPr>
           <w:p>
             <w:r>
@@ -1345,9 +1790,18 @@
         </w:tc>
       </w:tr>
       <w:tr>
-        <w:tc>
-          <w:tcPr>
-            <w:tcW w:w="831" w:type="dxa"/>
+        <w:trPr>
+          <w:trHeight w:val="300"/>
+        </w:trPr>
+        <w:tc>
+          <w:tcPr>
+            <w:tcW w:w="716" w:type="dxa"/>
+          </w:tcPr>
+          <w:p/>
+        </w:tc>
+        <w:tc>
+          <w:tcPr>
+            <w:tcW w:w="716" w:type="dxa"/>
           </w:tcPr>
           <w:p>
             <w:r>
@@ -1360,7 +1814,7 @@
         </w:tc>
         <w:tc>
           <w:tcPr>
-            <w:tcW w:w="1003" w:type="dxa"/>
+            <w:tcW w:w="864" w:type="dxa"/>
           </w:tcPr>
           <w:p>
             <w:r>
@@ -1370,7 +1824,7 @@
         </w:tc>
         <w:tc>
           <w:tcPr>
-            <w:tcW w:w="1197" w:type="dxa"/>
+            <w:tcW w:w="1031" w:type="dxa"/>
           </w:tcPr>
           <w:p>
             <w:pPr>
@@ -1386,17 +1840,40 @@
         </w:tc>
         <w:tc>
           <w:tcPr>
-            <w:tcW w:w="1554" w:type="dxa"/>
-          </w:tcPr>
-          <w:p>
-            <w:r>
-              <w:t>Material</w:t>
-            </w:r>
-          </w:p>
-        </w:tc>
-        <w:tc>
-          <w:tcPr>
-            <w:tcW w:w="926" w:type="dxa"/>
+            <w:tcW w:w="1031" w:type="dxa"/>
+          </w:tcPr>
+          <w:p>
+            <w:pPr>
+              <w:spacing w:after="120"/>
+              <w:jc w:val="both"/>
+            </w:pPr>
+            <w:r>
+              <w:rPr>
+                <w:rFonts w:ascii="Times New Roman" w:eastAsia="Times New Roman" w:hAnsi="Times New Roman" w:cs="Times New Roman"/>
+                <w:sz w:val="22"/>
+                <w:szCs w:val="22"/>
+              </w:rPr>
+              <w:t>On Lava Wisps</w:t>
+            </w:r>
+          </w:p>
+          <w:p>
+            <w:pPr>
+              <w:spacing w:after="120"/>
+              <w:jc w:val="both"/>
+            </w:pPr>
+            <w:r>
+              <w:rPr>
+                <w:rFonts w:ascii="Times New Roman" w:eastAsia="Times New Roman" w:hAnsi="Times New Roman" w:cs="Times New Roman"/>
+                <w:sz w:val="22"/>
+                <w:szCs w:val="22"/>
+              </w:rPr>
+              <w:t>F4</w:t>
+            </w:r>
+          </w:p>
+        </w:tc>
+        <w:tc>
+          <w:tcPr>
+            <w:tcW w:w="798" w:type="dxa"/>
             <w:gridSpan w:val="2"/>
           </w:tcPr>
           <w:p>
@@ -1407,7 +1884,7 @@
         </w:tc>
         <w:tc>
           <w:tcPr>
-            <w:tcW w:w="3839" w:type="dxa"/>
+            <w:tcW w:w="4203" w:type="dxa"/>
           </w:tcPr>
           <w:p>
             <w:r>
@@ -1417,9 +1894,18 @@
         </w:tc>
       </w:tr>
       <w:tr>
-        <w:tc>
-          <w:tcPr>
-            <w:tcW w:w="831" w:type="dxa"/>
+        <w:trPr>
+          <w:trHeight w:val="300"/>
+        </w:trPr>
+        <w:tc>
+          <w:tcPr>
+            <w:tcW w:w="716" w:type="dxa"/>
+          </w:tcPr>
+          <w:p/>
+        </w:tc>
+        <w:tc>
+          <w:tcPr>
+            <w:tcW w:w="716" w:type="dxa"/>
           </w:tcPr>
           <w:p>
             <w:r>
@@ -1432,7 +1918,7 @@
         </w:tc>
         <w:tc>
           <w:tcPr>
-            <w:tcW w:w="1003" w:type="dxa"/>
+            <w:tcW w:w="864" w:type="dxa"/>
           </w:tcPr>
           <w:p>
             <w:r>
@@ -1442,7 +1928,7 @@
         </w:tc>
         <w:tc>
           <w:tcPr>
-            <w:tcW w:w="1197" w:type="dxa"/>
+            <w:tcW w:w="1031" w:type="dxa"/>
           </w:tcPr>
           <w:p>
             <w:pPr>
@@ -1458,17 +1944,26 @@
         </w:tc>
         <w:tc>
           <w:tcPr>
-            <w:tcW w:w="1554" w:type="dxa"/>
-          </w:tcPr>
-          <w:p>
-            <w:r>
-              <w:t>Consumable</w:t>
-            </w:r>
-          </w:p>
-        </w:tc>
-        <w:tc>
-          <w:tcPr>
-            <w:tcW w:w="926" w:type="dxa"/>
+            <w:tcW w:w="1031" w:type="dxa"/>
+          </w:tcPr>
+          <w:p>
+            <w:pPr>
+              <w:spacing w:after="120"/>
+              <w:jc w:val="both"/>
+            </w:pPr>
+            <w:r>
+              <w:rPr>
+                <w:rFonts w:ascii="Times New Roman" w:eastAsia="Times New Roman" w:hAnsi="Times New Roman" w:cs="Times New Roman"/>
+                <w:sz w:val="22"/>
+                <w:szCs w:val="22"/>
+              </w:rPr>
+              <w:t>Anywhere</w:t>
+            </w:r>
+          </w:p>
+        </w:tc>
+        <w:tc>
+          <w:tcPr>
+            <w:tcW w:w="798" w:type="dxa"/>
             <w:gridSpan w:val="2"/>
           </w:tcPr>
           <w:p>
@@ -1479,7 +1974,7 @@
         </w:tc>
         <w:tc>
           <w:tcPr>
-            <w:tcW w:w="3839" w:type="dxa"/>
+            <w:tcW w:w="4203" w:type="dxa"/>
           </w:tcPr>
           <w:p>
             <w:r>
@@ -1489,9 +1984,18 @@
         </w:tc>
       </w:tr>
       <w:tr>
-        <w:tc>
-          <w:tcPr>
-            <w:tcW w:w="831" w:type="dxa"/>
+        <w:trPr>
+          <w:trHeight w:val="300"/>
+        </w:trPr>
+        <w:tc>
+          <w:tcPr>
+            <w:tcW w:w="716" w:type="dxa"/>
+          </w:tcPr>
+          <w:p/>
+        </w:tc>
+        <w:tc>
+          <w:tcPr>
+            <w:tcW w:w="716" w:type="dxa"/>
           </w:tcPr>
           <w:p>
             <w:r>
@@ -1504,7 +2008,7 @@
         </w:tc>
         <w:tc>
           <w:tcPr>
-            <w:tcW w:w="1003" w:type="dxa"/>
+            <w:tcW w:w="864" w:type="dxa"/>
           </w:tcPr>
           <w:p>
             <w:r>
@@ -1514,7 +2018,7 @@
         </w:tc>
         <w:tc>
           <w:tcPr>
-            <w:tcW w:w="1197" w:type="dxa"/>
+            <w:tcW w:w="1031" w:type="dxa"/>
           </w:tcPr>
           <w:p>
             <w:pPr>
@@ -1530,17 +2034,26 @@
         </w:tc>
         <w:tc>
           <w:tcPr>
-            <w:tcW w:w="1554" w:type="dxa"/>
-          </w:tcPr>
-          <w:p>
-            <w:r>
-              <w:t>Armor</w:t>
-            </w:r>
-          </w:p>
-        </w:tc>
-        <w:tc>
-          <w:tcPr>
-            <w:tcW w:w="926" w:type="dxa"/>
+            <w:tcW w:w="1031" w:type="dxa"/>
+          </w:tcPr>
+          <w:p>
+            <w:pPr>
+              <w:spacing w:after="120"/>
+              <w:jc w:val="both"/>
+            </w:pPr>
+            <w:r>
+              <w:rPr>
+                <w:rFonts w:ascii="Times New Roman" w:eastAsia="Times New Roman" w:hAnsi="Times New Roman" w:cs="Times New Roman"/>
+                <w:sz w:val="22"/>
+                <w:szCs w:val="22"/>
+              </w:rPr>
+              <w:t>Crafted by hide</w:t>
+            </w:r>
+          </w:p>
+        </w:tc>
+        <w:tc>
+          <w:tcPr>
+            <w:tcW w:w="798" w:type="dxa"/>
             <w:gridSpan w:val="2"/>
           </w:tcPr>
           <w:p>
@@ -1551,7 +2064,7 @@
         </w:tc>
         <w:tc>
           <w:tcPr>
-            <w:tcW w:w="3839" w:type="dxa"/>
+            <w:tcW w:w="4203" w:type="dxa"/>
           </w:tcPr>
           <w:p>
             <w:r>
@@ -1561,9 +2074,18 @@
         </w:tc>
       </w:tr>
       <w:tr>
-        <w:tc>
-          <w:tcPr>
-            <w:tcW w:w="831" w:type="dxa"/>
+        <w:trPr>
+          <w:trHeight w:val="300"/>
+        </w:trPr>
+        <w:tc>
+          <w:tcPr>
+            <w:tcW w:w="716" w:type="dxa"/>
+          </w:tcPr>
+          <w:p/>
+        </w:tc>
+        <w:tc>
+          <w:tcPr>
+            <w:tcW w:w="716" w:type="dxa"/>
           </w:tcPr>
           <w:p>
             <w:r>
@@ -1576,7 +2098,7 @@
         </w:tc>
         <w:tc>
           <w:tcPr>
-            <w:tcW w:w="1003" w:type="dxa"/>
+            <w:tcW w:w="864" w:type="dxa"/>
           </w:tcPr>
           <w:p>
             <w:r>
@@ -1586,7 +2108,7 @@
         </w:tc>
         <w:tc>
           <w:tcPr>
-            <w:tcW w:w="1197" w:type="dxa"/>
+            <w:tcW w:w="1031" w:type="dxa"/>
           </w:tcPr>
           <w:p>
             <w:pPr>
@@ -1602,17 +2124,40 @@
         </w:tc>
         <w:tc>
           <w:tcPr>
-            <w:tcW w:w="1554" w:type="dxa"/>
-          </w:tcPr>
-          <w:p>
-            <w:r>
-              <w:t>Weapon</w:t>
-            </w:r>
-          </w:p>
-        </w:tc>
-        <w:tc>
-          <w:tcPr>
-            <w:tcW w:w="926" w:type="dxa"/>
+            <w:tcW w:w="1031" w:type="dxa"/>
+          </w:tcPr>
+          <w:p>
+            <w:pPr>
+              <w:spacing w:after="120"/>
+              <w:jc w:val="both"/>
+            </w:pPr>
+            <w:r>
+              <w:rPr>
+                <w:rFonts w:ascii="Times New Roman" w:eastAsia="Times New Roman" w:hAnsi="Times New Roman" w:cs="Times New Roman"/>
+                <w:sz w:val="22"/>
+                <w:szCs w:val="22"/>
+              </w:rPr>
+              <w:t>Crafted with a Claws</w:t>
+            </w:r>
+          </w:p>
+          <w:p>
+            <w:pPr>
+              <w:spacing w:after="120"/>
+              <w:jc w:val="both"/>
+            </w:pPr>
+            <w:r>
+              <w:rPr>
+                <w:rFonts w:ascii="Times New Roman" w:eastAsia="Times New Roman" w:hAnsi="Times New Roman" w:cs="Times New Roman"/>
+                <w:sz w:val="22"/>
+                <w:szCs w:val="22"/>
+              </w:rPr>
+              <w:t xml:space="preserve"> </w:t>
+            </w:r>
+          </w:p>
+        </w:tc>
+        <w:tc>
+          <w:tcPr>
+            <w:tcW w:w="798" w:type="dxa"/>
             <w:gridSpan w:val="2"/>
           </w:tcPr>
           <w:p>
@@ -1623,7 +2168,7 @@
         </w:tc>
         <w:tc>
           <w:tcPr>
-            <w:tcW w:w="3839" w:type="dxa"/>
+            <w:tcW w:w="4203" w:type="dxa"/>
           </w:tcPr>
           <w:p>
             <w:r>
@@ -1633,9 +2178,18 @@
         </w:tc>
       </w:tr>
       <w:tr>
-        <w:tc>
-          <w:tcPr>
-            <w:tcW w:w="831" w:type="dxa"/>
+        <w:trPr>
+          <w:trHeight w:val="300"/>
+        </w:trPr>
+        <w:tc>
+          <w:tcPr>
+            <w:tcW w:w="716" w:type="dxa"/>
+          </w:tcPr>
+          <w:p/>
+        </w:tc>
+        <w:tc>
+          <w:tcPr>
+            <w:tcW w:w="716" w:type="dxa"/>
           </w:tcPr>
           <w:p>
             <w:r>
@@ -1648,7 +2202,7 @@
         </w:tc>
         <w:tc>
           <w:tcPr>
-            <w:tcW w:w="1003" w:type="dxa"/>
+            <w:tcW w:w="864" w:type="dxa"/>
           </w:tcPr>
           <w:p>
             <w:r>
@@ -1658,7 +2212,7 @@
         </w:tc>
         <w:tc>
           <w:tcPr>
-            <w:tcW w:w="1197" w:type="dxa"/>
+            <w:tcW w:w="1031" w:type="dxa"/>
           </w:tcPr>
           <w:p>
             <w:pPr>
@@ -1674,17 +2228,26 @@
         </w:tc>
         <w:tc>
           <w:tcPr>
-            <w:tcW w:w="1554" w:type="dxa"/>
-          </w:tcPr>
-          <w:p>
-            <w:r>
-              <w:t>Weapon</w:t>
-            </w:r>
-          </w:p>
-        </w:tc>
-        <w:tc>
-          <w:tcPr>
-            <w:tcW w:w="926" w:type="dxa"/>
+            <w:tcW w:w="1031" w:type="dxa"/>
+          </w:tcPr>
+          <w:p>
+            <w:pPr>
+              <w:spacing w:after="120"/>
+              <w:jc w:val="both"/>
+            </w:pPr>
+            <w:r>
+              <w:rPr>
+                <w:rFonts w:ascii="Times New Roman" w:eastAsia="Times New Roman" w:hAnsi="Times New Roman" w:cs="Times New Roman"/>
+                <w:sz w:val="22"/>
+                <w:szCs w:val="22"/>
+              </w:rPr>
+              <w:t>C3</w:t>
+            </w:r>
+          </w:p>
+        </w:tc>
+        <w:tc>
+          <w:tcPr>
+            <w:tcW w:w="798" w:type="dxa"/>
             <w:gridSpan w:val="2"/>
           </w:tcPr>
           <w:p>
@@ -1695,19 +2258,28 @@
         </w:tc>
         <w:tc>
           <w:tcPr>
-            <w:tcW w:w="3839" w:type="dxa"/>
-          </w:tcPr>
-          <w:p>
-            <w:r>
-              <w:t>DMG+10</w:t>
+            <w:tcW w:w="4203" w:type="dxa"/>
+          </w:tcPr>
+          <w:p>
+            <w:r>
+              <w:t>10</w:t>
             </w:r>
           </w:p>
         </w:tc>
       </w:tr>
       <w:tr>
-        <w:tc>
-          <w:tcPr>
-            <w:tcW w:w="831" w:type="dxa"/>
+        <w:trPr>
+          <w:trHeight w:val="300"/>
+        </w:trPr>
+        <w:tc>
+          <w:tcPr>
+            <w:tcW w:w="716" w:type="dxa"/>
+          </w:tcPr>
+          <w:p/>
+        </w:tc>
+        <w:tc>
+          <w:tcPr>
+            <w:tcW w:w="716" w:type="dxa"/>
           </w:tcPr>
           <w:p>
             <w:r>
@@ -1720,7 +2292,7 @@
         </w:tc>
         <w:tc>
           <w:tcPr>
-            <w:tcW w:w="1003" w:type="dxa"/>
+            <w:tcW w:w="864" w:type="dxa"/>
           </w:tcPr>
           <w:p>
             <w:r>
@@ -1730,7 +2302,7 @@
         </w:tc>
         <w:tc>
           <w:tcPr>
-            <w:tcW w:w="1197" w:type="dxa"/>
+            <w:tcW w:w="1031" w:type="dxa"/>
           </w:tcPr>
           <w:p>
             <w:pPr>
@@ -1746,17 +2318,26 @@
         </w:tc>
         <w:tc>
           <w:tcPr>
-            <w:tcW w:w="1554" w:type="dxa"/>
-          </w:tcPr>
-          <w:p>
-            <w:r>
-              <w:t>Consumable</w:t>
-            </w:r>
-          </w:p>
-        </w:tc>
-        <w:tc>
-          <w:tcPr>
-            <w:tcW w:w="926" w:type="dxa"/>
+            <w:tcW w:w="1031" w:type="dxa"/>
+          </w:tcPr>
+          <w:p>
+            <w:pPr>
+              <w:spacing w:after="120"/>
+              <w:jc w:val="both"/>
+            </w:pPr>
+            <w:r>
+              <w:rPr>
+                <w:rFonts w:ascii="Times New Roman" w:eastAsia="Times New Roman" w:hAnsi="Times New Roman" w:cs="Times New Roman"/>
+                <w:sz w:val="22"/>
+                <w:szCs w:val="22"/>
+              </w:rPr>
+              <w:t>Anywhere</w:t>
+            </w:r>
+          </w:p>
+        </w:tc>
+        <w:tc>
+          <w:tcPr>
+            <w:tcW w:w="798" w:type="dxa"/>
             <w:gridSpan w:val="2"/>
           </w:tcPr>
           <w:p>
@@ -1767,7 +2348,7 @@
         </w:tc>
         <w:tc>
           <w:tcPr>
-            <w:tcW w:w="3839" w:type="dxa"/>
+            <w:tcW w:w="4203" w:type="dxa"/>
           </w:tcPr>
           <w:p>
             <w:r>
@@ -1777,13 +2358,21 @@
         </w:tc>
       </w:tr>
       <w:tr>
-        <w:tc>
-          <w:tcPr>
-            <w:tcW w:w="831" w:type="dxa"/>
-          </w:tcPr>
-          <w:p>
-            <w:r>
-              <w:lastRenderedPageBreak/>
+        <w:trPr>
+          <w:trHeight w:val="300"/>
+        </w:trPr>
+        <w:tc>
+          <w:tcPr>
+            <w:tcW w:w="716" w:type="dxa"/>
+          </w:tcPr>
+          <w:p/>
+        </w:tc>
+        <w:tc>
+          <w:tcPr>
+            <w:tcW w:w="716" w:type="dxa"/>
+          </w:tcPr>
+          <w:p>
+            <w:r>
               <w:t>I1</w:t>
             </w:r>
             <w:r>
@@ -1793,7 +2382,7 @@
         </w:tc>
         <w:tc>
           <w:tcPr>
-            <w:tcW w:w="1003" w:type="dxa"/>
+            <w:tcW w:w="864" w:type="dxa"/>
           </w:tcPr>
           <w:p>
             <w:r>
@@ -1803,7 +2392,7 @@
         </w:tc>
         <w:tc>
           <w:tcPr>
-            <w:tcW w:w="1197" w:type="dxa"/>
+            <w:tcW w:w="1031" w:type="dxa"/>
           </w:tcPr>
           <w:p>
             <w:pPr>
@@ -1819,17 +2408,26 @@
         </w:tc>
         <w:tc>
           <w:tcPr>
-            <w:tcW w:w="1554" w:type="dxa"/>
-          </w:tcPr>
-          <w:p>
-            <w:r>
-              <w:t>Weapon</w:t>
-            </w:r>
-          </w:p>
-        </w:tc>
-        <w:tc>
-          <w:tcPr>
-            <w:tcW w:w="926" w:type="dxa"/>
+            <w:tcW w:w="1031" w:type="dxa"/>
+          </w:tcPr>
+          <w:p>
+            <w:pPr>
+              <w:spacing w:after="120"/>
+              <w:jc w:val="both"/>
+            </w:pPr>
+            <w:r>
+              <w:rPr>
+                <w:rFonts w:ascii="Times New Roman" w:eastAsia="Times New Roman" w:hAnsi="Times New Roman" w:cs="Times New Roman"/>
+                <w:sz w:val="22"/>
+                <w:szCs w:val="22"/>
+              </w:rPr>
+              <w:t>Crafted by the Player</w:t>
+            </w:r>
+          </w:p>
+        </w:tc>
+        <w:tc>
+          <w:tcPr>
+            <w:tcW w:w="798" w:type="dxa"/>
             <w:gridSpan w:val="2"/>
           </w:tcPr>
           <w:p>
@@ -1840,19 +2438,34 @@
         </w:tc>
         <w:tc>
           <w:tcPr>
-            <w:tcW w:w="3839" w:type="dxa"/>
-          </w:tcPr>
-          <w:p>
-            <w:r>
-              <w:t>DMG+12|DOT_POISON+2</w:t>
+            <w:tcW w:w="4203" w:type="dxa"/>
+          </w:tcPr>
+          <w:p>
+            <w:r>
+              <w:t>12</w:t>
+            </w:r>
+            <w:r>
+              <w:t>,</w:t>
+            </w:r>
+            <w:r>
+              <w:t>2</w:t>
             </w:r>
           </w:p>
         </w:tc>
       </w:tr>
       <w:tr>
-        <w:tc>
-          <w:tcPr>
-            <w:tcW w:w="831" w:type="dxa"/>
+        <w:trPr>
+          <w:trHeight w:val="300"/>
+        </w:trPr>
+        <w:tc>
+          <w:tcPr>
+            <w:tcW w:w="716" w:type="dxa"/>
+          </w:tcPr>
+          <w:p/>
+        </w:tc>
+        <w:tc>
+          <w:tcPr>
+            <w:tcW w:w="716" w:type="dxa"/>
           </w:tcPr>
           <w:p>
             <w:r>
@@ -1865,7 +2478,7 @@
         </w:tc>
         <w:tc>
           <w:tcPr>
-            <w:tcW w:w="1003" w:type="dxa"/>
+            <w:tcW w:w="864" w:type="dxa"/>
           </w:tcPr>
           <w:p>
             <w:r>
@@ -1875,7 +2488,7 @@
         </w:tc>
         <w:tc>
           <w:tcPr>
-            <w:tcW w:w="1197" w:type="dxa"/>
+            <w:tcW w:w="1031" w:type="dxa"/>
           </w:tcPr>
           <w:p>
             <w:pPr>
@@ -1891,17 +2504,26 @@
         </w:tc>
         <w:tc>
           <w:tcPr>
-            <w:tcW w:w="1554" w:type="dxa"/>
-          </w:tcPr>
-          <w:p>
-            <w:r>
-              <w:t>Weapon</w:t>
-            </w:r>
-          </w:p>
-        </w:tc>
-        <w:tc>
-          <w:tcPr>
-            <w:tcW w:w="926" w:type="dxa"/>
+            <w:tcW w:w="1031" w:type="dxa"/>
+          </w:tcPr>
+          <w:p>
+            <w:pPr>
+              <w:spacing w:after="120"/>
+              <w:jc w:val="both"/>
+            </w:pPr>
+            <w:r>
+              <w:rPr>
+                <w:rFonts w:ascii="Times New Roman" w:eastAsia="Times New Roman" w:hAnsi="Times New Roman" w:cs="Times New Roman"/>
+                <w:sz w:val="22"/>
+                <w:szCs w:val="22"/>
+              </w:rPr>
+              <w:t>Crafted by the Player</w:t>
+            </w:r>
+          </w:p>
+        </w:tc>
+        <w:tc>
+          <w:tcPr>
+            <w:tcW w:w="798" w:type="dxa"/>
             <w:gridSpan w:val="2"/>
           </w:tcPr>
           <w:p>
@@ -1912,19 +2534,34 @@
         </w:tc>
         <w:tc>
           <w:tcPr>
-            <w:tcW w:w="3839" w:type="dxa"/>
-          </w:tcPr>
-          <w:p>
-            <w:r>
-              <w:t>DMG+12|DOT_FIRE+4</w:t>
+            <w:tcW w:w="4203" w:type="dxa"/>
+          </w:tcPr>
+          <w:p>
+            <w:r>
+              <w:t>1</w:t>
+            </w:r>
+            <w:r>
+              <w:t>2,</w:t>
+            </w:r>
+            <w:r>
+              <w:t>4</w:t>
             </w:r>
           </w:p>
         </w:tc>
       </w:tr>
       <w:tr>
-        <w:tc>
-          <w:tcPr>
-            <w:tcW w:w="831" w:type="dxa"/>
+        <w:trPr>
+          <w:trHeight w:val="300"/>
+        </w:trPr>
+        <w:tc>
+          <w:tcPr>
+            <w:tcW w:w="716" w:type="dxa"/>
+          </w:tcPr>
+          <w:p/>
+        </w:tc>
+        <w:tc>
+          <w:tcPr>
+            <w:tcW w:w="716" w:type="dxa"/>
           </w:tcPr>
           <w:p>
             <w:r>
@@ -1937,7 +2574,7 @@
         </w:tc>
         <w:tc>
           <w:tcPr>
-            <w:tcW w:w="1003" w:type="dxa"/>
+            <w:tcW w:w="864" w:type="dxa"/>
           </w:tcPr>
           <w:p>
             <w:r>
@@ -1947,7 +2584,7 @@
         </w:tc>
         <w:tc>
           <w:tcPr>
-            <w:tcW w:w="1197" w:type="dxa"/>
+            <w:tcW w:w="1031" w:type="dxa"/>
           </w:tcPr>
           <w:p>
             <w:pPr>
@@ -1969,17 +2606,26 @@
         </w:tc>
         <w:tc>
           <w:tcPr>
-            <w:tcW w:w="1554" w:type="dxa"/>
-          </w:tcPr>
-          <w:p>
-            <w:r>
-              <w:t>Weapon</w:t>
-            </w:r>
-          </w:p>
-        </w:tc>
-        <w:tc>
-          <w:tcPr>
-            <w:tcW w:w="926" w:type="dxa"/>
+            <w:tcW w:w="1031" w:type="dxa"/>
+          </w:tcPr>
+          <w:p>
+            <w:pPr>
+              <w:spacing w:after="120"/>
+              <w:jc w:val="both"/>
+            </w:pPr>
+            <w:r>
+              <w:rPr>
+                <w:rFonts w:ascii="Times New Roman" w:eastAsia="Times New Roman" w:hAnsi="Times New Roman" w:cs="Times New Roman"/>
+                <w:sz w:val="22"/>
+                <w:szCs w:val="22"/>
+              </w:rPr>
+              <w:t>Crafted by the Player</w:t>
+            </w:r>
+          </w:p>
+        </w:tc>
+        <w:tc>
+          <w:tcPr>
+            <w:tcW w:w="798" w:type="dxa"/>
             <w:gridSpan w:val="2"/>
           </w:tcPr>
           <w:p>
@@ -1990,19 +2636,34 @@
         </w:tc>
         <w:tc>
           <w:tcPr>
-            <w:tcW w:w="3839" w:type="dxa"/>
-          </w:tcPr>
-          <w:p>
-            <w:r>
-              <w:t>DMG+12|DOT_POISON+2</w:t>
+            <w:tcW w:w="4203" w:type="dxa"/>
+          </w:tcPr>
+          <w:p>
+            <w:r>
+              <w:t>12</w:t>
+            </w:r>
+            <w:r>
+              <w:t>,</w:t>
+            </w:r>
+            <w:r>
+              <w:t>2</w:t>
             </w:r>
           </w:p>
         </w:tc>
       </w:tr>
       <w:tr>
-        <w:tc>
-          <w:tcPr>
-            <w:tcW w:w="831" w:type="dxa"/>
+        <w:trPr>
+          <w:trHeight w:val="300"/>
+        </w:trPr>
+        <w:tc>
+          <w:tcPr>
+            <w:tcW w:w="716" w:type="dxa"/>
+          </w:tcPr>
+          <w:p/>
+        </w:tc>
+        <w:tc>
+          <w:tcPr>
+            <w:tcW w:w="716" w:type="dxa"/>
           </w:tcPr>
           <w:p>
             <w:r>
@@ -2015,7 +2676,7 @@
         </w:tc>
         <w:tc>
           <w:tcPr>
-            <w:tcW w:w="1003" w:type="dxa"/>
+            <w:tcW w:w="864" w:type="dxa"/>
           </w:tcPr>
           <w:p>
             <w:r>
@@ -2025,7 +2686,7 @@
         </w:tc>
         <w:tc>
           <w:tcPr>
-            <w:tcW w:w="1197" w:type="dxa"/>
+            <w:tcW w:w="1031" w:type="dxa"/>
           </w:tcPr>
           <w:p>
             <w:pPr>
@@ -2041,17 +2702,26 @@
         </w:tc>
         <w:tc>
           <w:tcPr>
-            <w:tcW w:w="1554" w:type="dxa"/>
-          </w:tcPr>
-          <w:p>
-            <w:r>
-              <w:t>Weapon</w:t>
-            </w:r>
-          </w:p>
-        </w:tc>
-        <w:tc>
-          <w:tcPr>
-            <w:tcW w:w="926" w:type="dxa"/>
+            <w:tcW w:w="1031" w:type="dxa"/>
+          </w:tcPr>
+          <w:p>
+            <w:pPr>
+              <w:spacing w:after="120"/>
+              <w:jc w:val="both"/>
+            </w:pPr>
+            <w:r>
+              <w:rPr>
+                <w:rFonts w:ascii="Times New Roman" w:eastAsia="Times New Roman" w:hAnsi="Times New Roman" w:cs="Times New Roman"/>
+                <w:sz w:val="22"/>
+                <w:szCs w:val="22"/>
+              </w:rPr>
+              <w:t>Crafted by the Player</w:t>
+            </w:r>
+          </w:p>
+        </w:tc>
+        <w:tc>
+          <w:tcPr>
+            <w:tcW w:w="798" w:type="dxa"/>
             <w:gridSpan w:val="2"/>
           </w:tcPr>
           <w:p>
@@ -2062,11 +2732,17 @@
         </w:tc>
         <w:tc>
           <w:tcPr>
-            <w:tcW w:w="3839" w:type="dxa"/>
-          </w:tcPr>
-          <w:p>
-            <w:r>
-              <w:t>DMG+12|DOT_FIRE+4</w:t>
+            <w:tcW w:w="4203" w:type="dxa"/>
+          </w:tcPr>
+          <w:p>
+            <w:r>
+              <w:t>12</w:t>
+            </w:r>
+            <w:r>
+              <w:t>,</w:t>
+            </w:r>
+            <w:r>
+              <w:t>4</w:t>
             </w:r>
           </w:p>
         </w:tc>
@@ -2109,7 +2785,6 @@
         <w:rPr>
           <w:color w:val="A02B93" w:themeColor="accent5"/>
         </w:rPr>
-        <w:lastRenderedPageBreak/>
         <w:t xml:space="preserve">CREATE TABLE </w:t>
       </w:r>
       <w:r>
@@ -3332,7 +4007,6 @@
     </w:p>
     <w:p>
       <w:r>
-        <w:lastRenderedPageBreak/>
         <w:t xml:space="preserve">    itemID   TEXT </w:t>
       </w:r>
       <w:r>
@@ -3744,11 +4418,7 @@
           </w:tcPr>
           <w:p>
             <w:r>
-              <w:t xml:space="preserve">The salty breeze greets you on the open shore, waves rolling against pale sand. Seashells and driftwood scatter the ground, offering little </w:t>
-            </w:r>
-            <w:r>
-              <w:lastRenderedPageBreak/>
-              <w:t>shelter. The horizon stretches endlessly, inviting exploration.</w:t>
+              <w:t>The salty breeze greets you on the open shore, waves rolling against pale sand. Seashells and driftwood scatter the ground, offering little shelter. The horizon stretches endlessly, inviting exploration.</w:t>
             </w:r>
           </w:p>
         </w:tc>
@@ -3758,7 +4428,6 @@
           </w:tcPr>
           <w:p>
             <w:r>
-              <w:lastRenderedPageBreak/>
               <w:t>NULL</w:t>
             </w:r>
           </w:p>
@@ -4117,11 +4786,7 @@
           </w:tcPr>
           <w:p>
             <w:r>
-              <w:t xml:space="preserve">Jagged cliffs rise above the sea, offering a breathtaking but dizzying view. Seabirds wheel in </w:t>
-            </w:r>
-            <w:r>
-              <w:lastRenderedPageBreak/>
-              <w:t>the sky, their cries echoing off the stone. A narrow path south promises greater danger ahead.</w:t>
+              <w:t>Jagged cliffs rise above the sea, offering a breathtaking but dizzying view. Seabirds wheel in the sky, their cries echoing off the stone. A narrow path south promises greater danger ahead.</w:t>
             </w:r>
           </w:p>
         </w:tc>
@@ -4131,7 +4796,6 @@
           </w:tcPr>
           <w:p>
             <w:r>
-              <w:lastRenderedPageBreak/>
               <w:t>NULL</w:t>
             </w:r>
           </w:p>
@@ -4496,11 +5160,7 @@
           </w:tcPr>
           <w:p>
             <w:r>
-              <w:t xml:space="preserve">A shallow river splits the ground, water flowing swiftly over smooth stones. The current tugs at </w:t>
-            </w:r>
-            <w:r>
-              <w:lastRenderedPageBreak/>
-              <w:t>your feet, and nearby vegetation hides what may watch from the shore. Every crossing feels risky.</w:t>
+              <w:t>A shallow river splits the ground, water flowing swiftly over smooth stones. The current tugs at your feet, and nearby vegetation hides what may watch from the shore. Every crossing feels risky.</w:t>
             </w:r>
           </w:p>
         </w:tc>
@@ -4510,7 +5170,6 @@
           </w:tcPr>
           <w:p>
             <w:r>
-              <w:lastRenderedPageBreak/>
               <w:t>B1</w:t>
             </w:r>
           </w:p>
@@ -4875,11 +5534,7 @@
               <w:t xml:space="preserve"> </w:t>
             </w:r>
             <w:r>
-              <w:t xml:space="preserve">stirs at </w:t>
-            </w:r>
-            <w:r>
-              <w:lastRenderedPageBreak/>
-              <w:t>the edges, their wings rustling in warning. The darkness beckons, promising secrets deeper in.</w:t>
+              <w:t>stirs at the edges, their wings rustling in warning. The darkness beckons, promising secrets deeper in.</w:t>
             </w:r>
           </w:p>
         </w:tc>
@@ -4889,7 +5544,6 @@
           </w:tcPr>
           <w:p>
             <w:r>
-              <w:lastRenderedPageBreak/>
               <w:t>C2</w:t>
             </w:r>
           </w:p>
@@ -5248,11 +5902,7 @@
           </w:tcPr>
           <w:p>
             <w:r>
-              <w:t xml:space="preserve">The river curves sharply here, water foaming against stone. Echoes suggest hidden depths below. The area feels like a crossroads to </w:t>
-            </w:r>
-            <w:r>
-              <w:lastRenderedPageBreak/>
-              <w:t>harsher lands beyond.</w:t>
+              <w:t>The river curves sharply here, water foaming against stone. Echoes suggest hidden depths below. The area feels like a crossroads to harsher lands beyond.</w:t>
             </w:r>
           </w:p>
         </w:tc>
@@ -5262,7 +5912,6 @@
           </w:tcPr>
           <w:p>
             <w:r>
-              <w:lastRenderedPageBreak/>
               <w:t>D5</w:t>
             </w:r>
           </w:p>
@@ -5747,11 +6396,7 @@
           </w:tcPr>
           <w:p>
             <w:r>
-              <w:t xml:space="preserve">Bioluminescent fungi glow faintly in the dark. Their </w:t>
-            </w:r>
-            <w:r>
-              <w:lastRenderedPageBreak/>
-              <w:t>spores hang in the air, creating a hazy, dreamlike effect. The place feels otherworldly, both beautiful and dangerous.</w:t>
+              <w:t>Bioluminescent fungi glow faintly in the dark. Their spores hang in the air, creating a hazy, dreamlike effect. The place feels otherworldly, both beautiful and dangerous.</w:t>
             </w:r>
           </w:p>
         </w:tc>
@@ -5761,7 +6406,6 @@
           </w:tcPr>
           <w:p>
             <w:r>
-              <w:lastRenderedPageBreak/>
               <w:t>E1</w:t>
             </w:r>
           </w:p>
@@ -6120,11 +6764,7 @@
           </w:tcPr>
           <w:p>
             <w:r>
-              <w:t xml:space="preserve">A shattered vessel lies broken across the rocks. The timbers creak as if still alive, and gulls screech overhead. The Captain’s Compass rests </w:t>
-            </w:r>
-            <w:r>
-              <w:lastRenderedPageBreak/>
-              <w:t>within, pointing to hidden truths.</w:t>
+              <w:t>A shattered vessel lies broken across the rocks. The timbers creak as if still alive, and gulls screech overhead. The Captain’s Compass rests within, pointing to hidden truths.</w:t>
             </w:r>
           </w:p>
         </w:tc>
@@ -6134,7 +6774,6 @@
           </w:tcPr>
           <w:p>
             <w:r>
-              <w:lastRenderedPageBreak/>
               <w:t>NULL</w:t>
             </w:r>
           </w:p>
@@ -6527,7 +7166,6 @@
               <w:t xml:space="preserve"> </w:t>
             </w:r>
             <w:r>
-              <w:lastRenderedPageBreak/>
               <w:t>gleams here, waiting to be claimed.</w:t>
             </w:r>
           </w:p>
@@ -6538,7 +7176,6 @@
           </w:tcPr>
           <w:p>
             <w:r>
-              <w:lastRenderedPageBreak/>
               <w:t>NULL</w:t>
             </w:r>
           </w:p>
@@ -6831,13 +7468,7 @@
         <w:t>FOREIGN</w:t>
       </w:r>
       <w:r>
-        <w:t xml:space="preserve"> KEY (</w:t>
-      </w:r>
-      <w:r>
-        <w:t>isLockedBy</w:t>
-      </w:r>
-      <w:r>
-        <w:t xml:space="preserve">)  </w:t>
+        <w:t xml:space="preserve"> KEY (isLockedBy)  </w:t>
       </w:r>
       <w:r>
         <w:rPr>
@@ -7515,11 +8146,7 @@
               </w:rPr>
             </w:pPr>
             <w:r>
-              <w:t xml:space="preserve">A Fantasy-like creature that floats in the air, the temperatures rise quickly when close </w:t>
-            </w:r>
-            <w:r>
-              <w:lastRenderedPageBreak/>
-              <w:t>to the creature</w:t>
+              <w:t>A Fantasy-like creature that floats in the air, the temperatures rise quickly when close to the creature</w:t>
             </w:r>
           </w:p>
         </w:tc>
@@ -7529,7 +8156,6 @@
           </w:tcPr>
           <w:p>
             <w:r>
-              <w:lastRenderedPageBreak/>
               <w:t>F4</w:t>
             </w:r>
           </w:p>
@@ -7792,10 +8418,7 @@
         <w:t>NOT NULL CHECK</w:t>
       </w:r>
       <w:r>
-        <w:t xml:space="preserve"> (</w:t>
-      </w:r>
-      <w:r>
-        <w:t xml:space="preserve"> </w:t>
+        <w:t xml:space="preserve"> ( </w:t>
       </w:r>
     </w:p>
     <w:p>
@@ -7941,7 +8564,6 @@
     </w:p>
     <w:p>
       <w:r>
-        <w:lastRenderedPageBreak/>
         <w:t>);</w:t>
       </w:r>
     </w:p>
@@ -8581,13 +9203,7 @@
     </w:p>
     <w:p>
       <w:r>
-        <w:t xml:space="preserve">    monster</w:t>
-      </w:r>
-      <w:r>
-        <w:t>ID</w:t>
-      </w:r>
-      <w:r>
-        <w:t xml:space="preserve"> TEXT </w:t>
+        <w:t xml:space="preserve">    monsterID TEXT </w:t>
       </w:r>
       <w:r>
         <w:rPr>
@@ -8653,19 +9269,7 @@
         <w:t xml:space="preserve"> PRIMARY </w:t>
       </w:r>
       <w:r>
-        <w:t>KEY (monster</w:t>
-      </w:r>
-      <w:r>
-        <w:t>ID</w:t>
-      </w:r>
-      <w:r>
-        <w:t>, item</w:t>
-      </w:r>
-      <w:r>
-        <w:t>ID</w:t>
-      </w:r>
-      <w:r>
-        <w:t>),</w:t>
+        <w:t>KEY (monsterID, itemID),</w:t>
       </w:r>
     </w:p>
     <w:p>
@@ -8679,13 +9283,7 @@
         <w:t xml:space="preserve"> FOREIGN </w:t>
       </w:r>
       <w:r>
-        <w:t>KEY (monster</w:t>
-      </w:r>
-      <w:r>
-        <w:t>ID</w:t>
-      </w:r>
-      <w:r>
-        <w:t xml:space="preserve">) </w:t>
+        <w:t xml:space="preserve">KEY (monsterID) </w:t>
       </w:r>
       <w:r>
         <w:rPr>
@@ -8694,13 +9292,7 @@
         <w:t>REFERENCES</w:t>
       </w:r>
       <w:r>
-        <w:t xml:space="preserve"> Monster(monster</w:t>
-      </w:r>
-      <w:r>
-        <w:t>ID</w:t>
-      </w:r>
-      <w:r>
-        <w:t>),</w:t>
+        <w:t xml:space="preserve"> Monster(monsterID),</w:t>
       </w:r>
     </w:p>
     <w:p>
@@ -8714,13 +9306,7 @@
         <w:t xml:space="preserve">FOREIGN </w:t>
       </w:r>
       <w:r>
-        <w:t>KEY (item</w:t>
-      </w:r>
-      <w:r>
-        <w:t>ID</w:t>
-      </w:r>
-      <w:r>
-        <w:t xml:space="preserve">) </w:t>
+        <w:t xml:space="preserve">KEY (itemID) </w:t>
       </w:r>
       <w:r>
         <w:rPr>
@@ -8729,13 +9315,7 @@
         <w:t>REFERENCES</w:t>
       </w:r>
       <w:r>
-        <w:t xml:space="preserve"> Item(item</w:t>
-      </w:r>
-      <w:r>
-        <w:t>ID</w:t>
-      </w:r>
-      <w:r>
-        <w:t>)</w:t>
+        <w:t xml:space="preserve"> Item(itemID)</w:t>
       </w:r>
     </w:p>
     <w:p>
@@ -8743,6 +9323,8 @@
         <w:t>);</w:t>
       </w:r>
     </w:p>
+    <w:p/>
+    <w:p/>
     <w:p/>
     <w:p/>
     <w:p/>
@@ -9576,11 +10158,7 @@
           </w:tcPr>
           <w:p>
             <w:r>
-              <w:t xml:space="preserve">Glowing crystals jut from the cavern walls. They </w:t>
-            </w:r>
-            <w:r>
-              <w:lastRenderedPageBreak/>
-              <w:t>hum faintly and seem to respond to touch.</w:t>
+              <w:t>Glowing crystals jut from the cavern walls. They hum faintly and seem to respond to touch.</w:t>
             </w:r>
           </w:p>
         </w:tc>
@@ -9596,7 +10174,6 @@
               <w:rPr>
                 <w:rFonts w:ascii="Times New Roman" w:eastAsia="Times New Roman" w:hAnsi="Times New Roman" w:cs="Times New Roman"/>
               </w:rPr>
-              <w:lastRenderedPageBreak/>
               <w:t>4</w:t>
             </w:r>
           </w:p>
@@ -10073,7 +10650,6 @@
     </w:p>
     <w:p>
       <w:r>
-        <w:lastRenderedPageBreak/>
         <w:t xml:space="preserve">    description  TEXT </w:t>
       </w:r>
       <w:r>
@@ -11585,7 +12161,6 @@
     </w:p>
     <w:p>
       <w:r>
-        <w:lastRenderedPageBreak/>
         <w:t xml:space="preserve">    </w:t>
       </w:r>
       <w:r>
@@ -13353,7 +13928,6 @@
         <w:rPr>
           <w:noProof/>
         </w:rPr>
-        <w:lastRenderedPageBreak/>
         <mc:AlternateContent>
           <mc:Choice Requires="wps">
             <w:drawing>
@@ -13536,8 +14110,7 @@
                 <v:stroke joinstyle="miter"/>
                 <v:path gradientshapeok="t" o:connecttype="rect"/>
               </v:shapetype>
-              <v:shape id="Text Box 1" o:spid="_x0000_s1026" type="#_x0000_t202" style="position:absolute;margin-left:0;margin-top:3.75pt;width:2in;height:2in;z-index:251658240;visibility:visible;mso-wrap-style:none;mso-wrap-distance-left:9pt;mso-wrap-distance-top:0;mso-wrap-distance-right:9pt;mso-wrap-distance-bottom:0;mso-position-horizontal:absolute;mso-position-horizontal-relative:text;mso-position-vertical:absolute;mso-position-vertical-relative:text;v-text-anchor:top" o:gfxdata="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" filled="f" strokeweight=".5pt">
-                <v:fill o:detectmouseclick="t"/>
+              <v:shape id="Text Box 1" o:spid="_x0000_s1026" type="#_x0000_t202" style="position:absolute;margin-left:0;margin-top:3.75pt;width:2in;height:2in;z-index:251658240;visibility:visible;mso-wrap-style:none;mso-wrap-distance-left:9pt;mso-wrap-distance-top:0;mso-wrap-distance-right:9pt;mso-wrap-distance-bottom:0;mso-position-horizontal:absolute;mso-position-horizontal-relative:text;mso-position-vertical:absolute;mso-position-vertical-relative:text;v-text-anchor:top" o:gfxdata="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" filled="f" strokeweight=".5pt">
                 <v:textbox style="mso-fit-shape-to-text:t">
                   <w:txbxContent>
                     <w:p>
@@ -14857,7 +15430,6 @@
         <w:rPr>
           <w:noProof/>
         </w:rPr>
-        <w:lastRenderedPageBreak/>
         <mc:AlternateContent>
           <mc:Choice Requires="wps">
             <w:drawing>
@@ -15106,7 +15678,7 @@
           </mc:Choice>
           <mc:Fallback>
             <w:pict>
-              <v:shape w14:anchorId="05F4652A" id="_x0000_s1027" type="#_x0000_t202" style="position:absolute;margin-left:-37.9pt;margin-top:-34.3pt;width:352.85pt;height:213.1pt;z-index:251658241;visibility:visible;mso-wrap-style:square;mso-wrap-distance-left:9pt;mso-wrap-distance-top:0;mso-wrap-distance-right:9pt;mso-wrap-distance-bottom:0;mso-position-horizontal:absolute;mso-position-horizontal-relative:text;mso-position-vertical:absolute;mso-position-vertical-relative:text;v-text-anchor:top" o:gfxdata="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" fillcolor="white [3201]" strokeweight=".5pt">
+              <v:shape w14:anchorId="05F4652A" id="_x0000_s1027" type="#_x0000_t202" style="position:absolute;margin-left:-37.9pt;margin-top:-34.3pt;width:352.85pt;height:213.1pt;z-index:251658241;visibility:visible;mso-wrap-style:square;mso-wrap-distance-left:9pt;mso-wrap-distance-top:0;mso-wrap-distance-right:9pt;mso-wrap-distance-bottom:0;mso-position-horizontal:absolute;mso-position-horizontal-relative:text;mso-position-vertical:absolute;mso-position-vertical-relative:text;v-text-anchor:top" o:gfxdata="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" fillcolor="white [3201]" strokeweight=".5pt">
                 <v:textbox>
                   <w:txbxContent>
                     <w:p>

</xml_diff>